<commit_message>
Arten der Mreg visualisiuerng angefangen
ToDo: Fehler bei Farbzuordnug D/F in RegPlot
</commit_message>
<xml_diff>
--- a/V1 Manuskript.docx
+++ b/V1 Manuskript.docx
@@ -970,16 +970,7 @@
     </w:p>
     <w:p>
       <w:r>
-        <w:t xml:space="preserve">Sie benötigen die </w:t>
-      </w:r>
-      <w:r>
-        <w:t xml:space="preserve">ESS </w:t>
-      </w:r>
-      <w:r>
-        <w:t xml:space="preserve">Daten um den R Code aus </w:t>
-      </w:r>
-      <w:r>
-        <w:t>R-</w:t>
+        <w:t>Sie benötigen die ESS Daten um den R Code aus R-</w:t>
       </w:r>
       <w:proofErr w:type="spellStart"/>
       <w:r>
@@ -987,13 +978,7 @@
       </w:r>
       <w:proofErr w:type="spellEnd"/>
       <w:r>
-        <w:t xml:space="preserve">-Dateien </w:t>
-      </w:r>
-      <w:r>
-        <w:t>zu den Videos ausführen zu können.</w:t>
-      </w:r>
-      <w:r>
-        <w:t xml:space="preserve"> Die Daten können Sie</w:t>
+        <w:t>-Dateien zu den Videos ausführen zu können. Die Daten können Sie</w:t>
       </w:r>
       <w:r>
         <w:t xml:space="preserve"> über die Webseite des ESS</w:t>
@@ -1026,19 +1011,7 @@
           <w:rPr>
             <w:rStyle w:val="Hyperlink"/>
           </w:rPr>
-          <w:t>https://doi.org/10.21338/NSD-ESS</w:t>
-        </w:r>
-        <w:r>
-          <w:rPr>
-            <w:rStyle w:val="Hyperlink"/>
-          </w:rPr>
-          <w:t>9</w:t>
-        </w:r>
-        <w:r>
-          <w:rPr>
-            <w:rStyle w:val="Hyperlink"/>
-          </w:rPr>
-          <w:t>-2018</w:t>
+          <w:t>https://doi.org/10.21338/NSD-ESS9-2018</w:t>
         </w:r>
       </w:hyperlink>
       <w:r>
@@ -1048,19 +1021,7 @@
     <w:p/>
     <w:p>
       <w:r>
-        <w:t xml:space="preserve">Für unser Beispiel befassen wir uns mit dem Thema </w:t>
-      </w:r>
-      <w:r>
-        <w:t>Politikverdrossenheit</w:t>
-      </w:r>
-      <w:r>
-        <w:t xml:space="preserve">. Was in den Medien oder Alltagssprachlich als </w:t>
-      </w:r>
-      <w:r>
-        <w:t>Politikverdrossenheit</w:t>
-      </w:r>
-      <w:r>
-        <w:t xml:space="preserve"> bezeichnet wird, wird</w:t>
+        <w:t>Für unser Beispiel befassen wir uns mit dem Thema Politikverdrossenheit. Was in den Medien oder Alltagssprachlich als Politikverdrossenheit bezeichnet wird, wird</w:t>
       </w:r>
       <w:r>
         <w:t xml:space="preserve"> in der Forschung mit dem </w:t>
@@ -1107,55 +1068,7 @@
         <w:rPr>
           <w:i/>
         </w:rPr>
-        <w:t xml:space="preserve">„Bitte […] </w:t>
-      </w:r>
-      <w:r>
-        <w:rPr>
-          <w:i/>
-        </w:rPr>
-        <w:t>sagen Sie mir zu jeder öffentlichen Einrichtung oder</w:t>
-      </w:r>
-      <w:r>
-        <w:rPr>
-          <w:i/>
-        </w:rPr>
-        <w:t xml:space="preserve"> </w:t>
-      </w:r>
-      <w:r>
-        <w:rPr>
-          <w:i/>
-        </w:rPr>
-        <w:t>Personengruppe, die ich Ihnen nenne, wie sehr Sie persönlich jeder einzelnen davon vertrauen.</w:t>
-      </w:r>
-      <w:r>
-        <w:rPr>
-          <w:i/>
-        </w:rPr>
-        <w:t xml:space="preserve"> […] </w:t>
-      </w:r>
-      <w:r>
-        <w:rPr>
-          <w:i/>
-        </w:rPr>
-        <w:t>0 bedeutet, dass Sie dieser Einrichtung oder</w:t>
-      </w:r>
-      <w:r>
-        <w:rPr>
-          <w:i/>
-        </w:rPr>
-        <w:t xml:space="preserve"> </w:t>
-      </w:r>
-      <w:r>
-        <w:rPr>
-          <w:i/>
-        </w:rPr>
-        <w:t>Personengruppe überhaupt nicht vertrauen, und 10 bedeutet, dass Sie ihr voll und ganz vertrauen.</w:t>
-      </w:r>
-      <w:r>
-        <w:rPr>
-          <w:i/>
-        </w:rPr>
-        <w:t>“</w:t>
+        <w:t>„Bitte […] sagen Sie mir zu jeder öffentlichen Einrichtung oder Personengruppe, die ich Ihnen nenne, wie sehr Sie persönlich jeder einzelnen davon vertrauen. […] 0 bedeutet, dass Sie dieser Einrichtung oder Personengruppe überhaupt nicht vertrauen, und 10 bedeutet, dass Sie ihr voll und ganz vertrauen.“</w:t>
       </w:r>
     </w:p>
     <w:p>
@@ -1273,34 +1186,7 @@
         </w:rPr>
       </w:pPr>
       <w:r>
-        <w:t>Und w</w:t>
-      </w:r>
-      <w:r>
-        <w:t xml:space="preserve">ir sehen </w:t>
-      </w:r>
-      <w:r>
-        <w:t xml:space="preserve">ja </w:t>
-      </w:r>
-      <w:r>
-        <w:t xml:space="preserve">auch, </w:t>
-      </w:r>
-      <w:r>
-        <w:t xml:space="preserve">dass </w:t>
-      </w:r>
-      <w:r>
-        <w:t>die Streuung recht groß</w:t>
-      </w:r>
-      <w:r>
-        <w:t xml:space="preserve"> ist - um genau zu sein liegt die</w:t>
-      </w:r>
-      <w:r>
-        <w:t xml:space="preserve"> Standardabweichung </w:t>
-      </w:r>
-      <w:r>
-        <w:t>bei</w:t>
-      </w:r>
-      <w:r>
-        <w:t xml:space="preserve"> 2,3.</w:t>
+        <w:t>Und wir sehen ja auch, dass die Streuung recht groß ist - um genau zu sein liegt die Standardabweichung bei 2,3.</w:t>
       </w:r>
       <w:r>
         <w:rPr>
@@ -1330,13 +1216,7 @@
         <w:rPr>
           <w:noProof/>
         </w:rPr>
-        <w:t>Also f</w:t>
-      </w:r>
-      <w:r>
-        <w:rPr>
-          <w:noProof/>
-        </w:rPr>
-        <w:t>ärben wir die Befrgaten mal nach Länderzugehörigkeit ein.</w:t>
+        <w:t>Also färben wir die Befrgaten mal nach Länderzugehörigkeit ein.</w:t>
       </w:r>
     </w:p>
     <w:p>
@@ -1458,500 +1338,679 @@
           </wp:inline>
         </w:drawing>
       </w:r>
+    </w:p>
+    <w:p/>
+    <w:p/>
+    <w:p>
+      <w:r>
+        <w:lastRenderedPageBreak/>
+        <w:t xml:space="preserve">Was wir nun sehen ist, dass ein Teil der Streuung in der Punktewolke auf Varianz zwischen den Ländern zurückzuführen ist. Wir können für jedes Land den Mittelwert einzeichnen. </w:t>
+      </w:r>
+    </w:p>
+    <w:p>
+      <w:r>
+        <w:t>Und diese Mittelwerte streuen um sogenannten Grand Mean. Dazu später noch mehr.</w:t>
+      </w:r>
+    </w:p>
+    <w:p>
+      <w:r>
+        <w:t>Also: Menschen haben hohes oder niedriges politisches Vertrauen</w:t>
+      </w:r>
+      <w:r>
+        <w:t xml:space="preserve"> (Mikroebene)</w:t>
+      </w:r>
+      <w:r>
+        <w:t xml:space="preserve">. Aber der </w:t>
+      </w:r>
+      <w:r>
+        <w:t>s</w:t>
+      </w:r>
+      <w:r>
+        <w:t>oziale Kontext</w:t>
+      </w:r>
+      <w:r>
+        <w:t xml:space="preserve"> -</w:t>
+      </w:r>
+      <w:r>
+        <w:t xml:space="preserve"> hier das politische System und gesellschaftliche Faktoren auf Ebene der Länder</w:t>
+      </w:r>
+      <w:r>
+        <w:t xml:space="preserve"> - beeinflussen</w:t>
+      </w:r>
+      <w:r>
+        <w:t xml:space="preserve"> </w:t>
+      </w:r>
+      <w:r>
+        <w:t xml:space="preserve">als Makroebene </w:t>
+      </w:r>
+      <w:r>
+        <w:t xml:space="preserve">das politische Vertrauen. Ein Teil der Unterschiede im politischen Vertrauen, </w:t>
+      </w:r>
+      <w:r>
+        <w:t xml:space="preserve">geht </w:t>
+      </w:r>
+      <w:r>
+        <w:t xml:space="preserve">also </w:t>
+      </w:r>
+      <w:r>
+        <w:t xml:space="preserve">alleine auf diese </w:t>
+      </w:r>
+      <w:r>
+        <w:t xml:space="preserve">Kontextfaktoren </w:t>
+      </w:r>
+      <w:r>
+        <w:t>zurück.</w:t>
+      </w:r>
+      <w:r>
+        <w:t xml:space="preserve"> </w:t>
+      </w:r>
+    </w:p>
+    <w:p>
+      <w:r>
+        <w:t>Und d</w:t>
+      </w:r>
+      <w:r>
+        <w:t xml:space="preserve">ie Mehrebenenregression ist </w:t>
+      </w:r>
+      <w:r>
+        <w:rPr>
+          <w:i/>
+        </w:rPr>
+        <w:t>das</w:t>
+      </w:r>
+      <w:r>
+        <w:t xml:space="preserve"> geeignete Verfahren zur Analyse sozialer Phänomene, bei denen Kontextfaktoren und deren Wechselwirkungen mit der Individualebene explizit modelliert werden sollen. </w:t>
+      </w:r>
+    </w:p>
+    <w:p>
+      <w:r>
+        <w:t>Wie macht die Mehrebenenregression das?</w:t>
+      </w:r>
+    </w:p>
+    <w:p>
+      <w:r>
+        <w:t>Sie erlaubt es, dass Regressionsparameter zwischen den Kontexteinheiten variieren können!</w:t>
+      </w:r>
+    </w:p>
+    <w:p/>
+    <w:p>
+      <w:r>
+        <w:t>SCAUEN WIR;WAS DASS FÜR DIE REGRESSION BEDEUTET</w:t>
+      </w:r>
       <w:bookmarkStart w:id="0" w:name="_GoBack"/>
       <w:bookmarkEnd w:id="0"/>
     </w:p>
     <w:p/>
+    <w:p>
+      <w:r>
+        <w:t>JETZT MKM Logik</w:t>
+      </w:r>
+    </w:p>
+    <w:p>
+      <w:r>
+        <w:t>BILD</w:t>
+      </w:r>
+    </w:p>
+    <w:p>
+      <w:r>
+        <w:t>Formeln</w:t>
+      </w:r>
+    </w:p>
+    <w:p/>
+    <w:p>
+      <w:r>
+        <w:t>DANAHC: GEHT DAS NICHTZ AUCH MUIT OLS?</w:t>
+      </w:r>
+    </w:p>
+    <w:p/>
+    <w:p>
+      <w:r>
+        <w:t xml:space="preserve">Das Grundprinzip ist, dass in der Regression der Kontext berücksichtigt werden kann, </w:t>
+      </w:r>
+      <w:proofErr w:type="spellStart"/>
+      <w:r>
+        <w:t>inde</w:t>
+      </w:r>
+      <w:proofErr w:type="spellEnd"/>
+    </w:p>
+    <w:p/>
+    <w:p>
+      <w:r>
+        <w:t>Wie das funktioniert schauen wir uns jetzt an:</w:t>
+      </w:r>
+    </w:p>
+    <w:p/>
+    <w:p>
+      <w:r>
+        <w:t xml:space="preserve">Wenn Sie eine abhängige Variable analysieren, haben Sie mit einer normalen Regression zwei Möglichkeiten, wie Sie mit dem heterogenen sozialen Kontext umgehen können. </w:t>
+      </w:r>
+    </w:p>
+    <w:p>
+      <w:pPr>
+        <w:tabs>
+          <w:tab w:val="left" w:pos="7965"/>
+        </w:tabs>
+      </w:pPr>
+      <w:r>
+        <w:t xml:space="preserve">Option 1 ist, Sie ignorieren den heterogenen Kontext ihrer Befragten. Sie rechnen also eine ganz normale OLS Regression. Sie erhalten </w:t>
+      </w:r>
+      <w:r>
+        <w:t>Regressionskoeffizienten</w:t>
+      </w:r>
+      <w:r>
+        <w:t xml:space="preserve">, die für alle Befragten gleich sind: ein </w:t>
+      </w:r>
+      <w:proofErr w:type="spellStart"/>
+      <w:r>
+        <w:t>Intercept</w:t>
+      </w:r>
+      <w:proofErr w:type="spellEnd"/>
+      <w:r>
+        <w:t xml:space="preserve"> als geschätzter Durchschnittswert für die abhängige Variable und Steigungskoeffizienten </w:t>
+      </w:r>
+    </w:p>
+    <w:p/>
+    <w:p>
+      <w:r>
+        <w:t>Inhaltlich heißt das aber, Sie unterschätzen die Varia</w:t>
+      </w:r>
+    </w:p>
+    <w:p/>
+    <w:p>
+      <w:proofErr w:type="spellStart"/>
+      <w:r>
+        <w:t>ie</w:t>
+      </w:r>
+      <w:proofErr w:type="spellEnd"/>
+      <w:r>
+        <w:t xml:space="preserve"> unterstellen, </w:t>
+      </w:r>
+    </w:p>
+    <w:p/>
+    <w:p/>
+    <w:p/>
+    <w:p>
+      <w:r>
+        <w:t xml:space="preserve">Wir sehen später auch, dass man berechnen kann, wieviel Variant überhaupt durch die übergeordnete Ebene erklärt werden kann. </w:t>
+      </w:r>
+    </w:p>
+    <w:p/>
+    <w:p/>
+    <w:p/>
+    <w:p>
+      <w:r>
+        <w:t xml:space="preserve"> in den Ländern Europas beeinflusst</w:t>
+      </w:r>
+    </w:p>
+    <w:p>
+      <w:r>
+        <w:t>Nehmen wir zum Beispiel politisches Vertrauen als abhängige Variable.</w:t>
+      </w:r>
+    </w:p>
+    <w:p/>
+    <w:p/>
+    <w:p/>
+    <w:p/>
+    <w:p>
+      <w:r>
+        <w:t xml:space="preserve">Was heißt </w:t>
+      </w:r>
+      <w:proofErr w:type="gramStart"/>
+      <w:r>
+        <w:t>das  politische</w:t>
+      </w:r>
+      <w:proofErr w:type="gramEnd"/>
+      <w:r>
+        <w:t xml:space="preserve"> Vertrauen in den Ländern in Europa. </w:t>
+      </w:r>
+    </w:p>
+    <w:p/>
+    <w:p>
+      <w:r>
+        <w:t xml:space="preserve">Es geht um das Thema </w:t>
+      </w:r>
+      <w:r>
+        <w:t xml:space="preserve">Es geht um das Thema Politikverdrossenheit. Genauer: Es geht um die Frage, ob und wie Korruption das politische Vertrauen der Bürger in den Ländern Europas beeinflusst </w:t>
+      </w:r>
+      <w:r>
+        <w:t xml:space="preserve">Dazu greifen wir auf Umfragedaten des European </w:t>
+      </w:r>
+      <w:proofErr w:type="spellStart"/>
+      <w:r>
+        <w:t>Social</w:t>
+      </w:r>
+      <w:proofErr w:type="spellEnd"/>
+      <w:r>
+        <w:t xml:space="preserve"> Survey aus dem Jahr 2018 zurück. Hier wurden in 27 Ländern insgesamt 47.086 Personen zu einer Vielzahl an Themen befragt.</w:t>
+      </w:r>
+    </w:p>
+    <w:p>
+      <w:r>
+        <w:t xml:space="preserve">Außerdem nutzen wir für das Beispiel Daten von Transparency International. Details zum Beispiel </w:t>
+      </w:r>
+    </w:p>
+    <w:p/>
+    <w:p/>
+    <w:p>
+      <w:r>
+        <w:t>{00:07:26}</w:t>
+      </w:r>
+    </w:p>
+    <w:p>
+      <w:r>
+        <w:t xml:space="preserve">Vielleicht sagen Sie nun: das kann ich doch auch in einer normalen OLS Regression berücksichtigen? Da lautet die Antwort: Nein, besser nicht. An einem Beispiel möchte ich kurz zeigen, wie und warum die Mehrebenenregression im Vergleich zur normalen OLS Regression das bessere Modell ist, wenn ihre abhängige Variable von Kontextfaktoren beeinflusst wird. </w:t>
+      </w:r>
+    </w:p>
+    <w:p/>
+    <w:p/>
+    <w:p/>
+    <w:p>
+      <w:r>
+        <w:t xml:space="preserve">Stellen Sie sich vor, </w:t>
+      </w:r>
+      <w:r>
+        <w:t xml:space="preserve">sie beraten </w:t>
+      </w:r>
+      <w:r>
+        <w:t xml:space="preserve">eine NGO, die </w:t>
+      </w:r>
+      <w:r>
+        <w:t xml:space="preserve">sich für die Stabilität der Demokratie </w:t>
+      </w:r>
+      <w:r>
+        <w:t xml:space="preserve">ein Europa </w:t>
+      </w:r>
+      <w:r>
+        <w:t>einsetzt</w:t>
+      </w:r>
+      <w:r>
+        <w:t>.</w:t>
+      </w:r>
+    </w:p>
+    <w:p>
+      <w:r>
+        <w:t xml:space="preserve">Die NGO hat </w:t>
+      </w:r>
+      <w:r>
+        <w:t>5 Millionen Euro zur Verfügung</w:t>
+      </w:r>
+      <w:r>
+        <w:t>, die Sie möglichst an der richtigen Stelle einsetzen will.</w:t>
+      </w:r>
+      <w:r>
+        <w:t xml:space="preserve"> </w:t>
+      </w:r>
+    </w:p>
+    <w:p>
+      <w:r>
+        <w:t>Ihre Aufgabe ist es nun zu sagen,</w:t>
+      </w:r>
+      <w:r>
+        <w:t xml:space="preserve"> in welchem Land und in welches Programm das Geld fließen soll.</w:t>
+      </w:r>
+    </w:p>
+    <w:p/>
+    <w:p/>
+    <w:p/>
+    <w:p>
+      <w:r>
+        <w:t>möchte wissen, wie das Poltische Vertrauen gestärkt werden kann.</w:t>
+      </w:r>
+    </w:p>
+    <w:p/>
+    <w:p/>
+    <w:p/>
+    <w:p/>
+    <w:p>
+      <w:r>
+        <w:t xml:space="preserve">Technisch ja, aber die Frage ist, wie sehr können sie den Ergebnissen trauen? </w:t>
+      </w:r>
+    </w:p>
+    <w:p/>
+    <w:p>
+      <w:r>
+        <w:t xml:space="preserve">Das können wir Das können wir uns </w:t>
+      </w:r>
+    </w:p>
+    <w:p>
+      <w:r>
+        <w:t xml:space="preserve">Fangen wir mit einem </w:t>
+      </w:r>
+      <w:r>
+        <w:t>Gedankenbeispiel</w:t>
+      </w:r>
+      <w:r>
+        <w:t xml:space="preserve"> an</w:t>
+      </w:r>
+      <w:r>
+        <w:t>:</w:t>
+      </w:r>
+    </w:p>
+    <w:p>
+      <w:r>
+        <w:t xml:space="preserve">ein Programm </w:t>
+      </w:r>
+      <w:proofErr w:type="gramStart"/>
+      <w:r>
+        <w:t>implementieren</w:t>
+      </w:r>
+      <w:proofErr w:type="gramEnd"/>
+      <w:r>
+        <w:t xml:space="preserve">, </w:t>
+      </w:r>
+    </w:p>
+    <w:p/>
+    <w:p>
+      <w:r>
+        <w:t xml:space="preserve">Stellen Sie sich vor, Sie beraten die Europäische Kommission. </w:t>
+      </w:r>
+    </w:p>
+    <w:p/>
+    <w:p>
+      <w:r>
+        <w:t xml:space="preserve">Wenn Sie also sehr wenig Fälle haben, dann überschätzen Sie die Variabilität </w:t>
+      </w:r>
+      <w:r>
+        <w:t xml:space="preserve">durch größere Stichprobenfehler </w:t>
+      </w:r>
+      <w:r>
+        <w:t>in den Daten</w:t>
+      </w:r>
+      <w:r>
+        <w:t xml:space="preserve"> und unterschätzen Sie die Standardfehler.</w:t>
+      </w:r>
+    </w:p>
+    <w:p>
+      <w:r>
+        <w:t xml:space="preserve">Wenn Sie ausreichend große Fallzahlen haben, ist Ihre Punktschätzung wahrscheinlich </w:t>
+      </w:r>
+    </w:p>
+    <w:p/>
+    <w:p/>
+    <w:p/>
+    <w:p/>
+    <w:p/>
+    <w:p>
+      <w:r>
+        <w:t xml:space="preserve">Befragung: </w:t>
+      </w:r>
+    </w:p>
+    <w:p>
+      <w:proofErr w:type="spellStart"/>
+      <w:r>
+        <w:t>Mitlgliederbefragung</w:t>
+      </w:r>
+      <w:proofErr w:type="spellEnd"/>
+      <w:r>
+        <w:t xml:space="preserve"> 15 Wahlkreise </w:t>
+      </w:r>
+      <w:r>
+        <w:t xml:space="preserve"> </w:t>
+      </w:r>
+    </w:p>
+    <w:p>
+      <w:r>
+        <w:t>Wenn Sie BWL Studieren, stellen Sie sich vor, die haben Kundendaten aus 15 Filialen</w:t>
+      </w:r>
+    </w:p>
+    <w:p>
+      <w:r>
+        <w:t xml:space="preserve">Oder als </w:t>
+      </w:r>
+      <w:proofErr w:type="spellStart"/>
+      <w:r>
+        <w:t>Erziehungswissenschafler:in</w:t>
+      </w:r>
+      <w:proofErr w:type="spellEnd"/>
+      <w:r>
+        <w:t>: 15 Klassen in</w:t>
+      </w:r>
+    </w:p>
+    <w:p/>
+    <w:p>
+      <w:r>
+        <w:t xml:space="preserve">Wenn Sie </w:t>
+      </w:r>
+    </w:p>
+    <w:p/>
+    <w:p/>
     <w:p/>
     <w:p>
       <w:r>
         <w:lastRenderedPageBreak/>
-        <w:t xml:space="preserve"> in den Ländern Europas beeinflusst</w:t>
-      </w:r>
-    </w:p>
-    <w:p>
-      <w:r>
-        <w:t>Nehmen wir zum Beispiel politisches Vertrauen als abhängige Variable.</w:t>
-      </w:r>
-    </w:p>
-    <w:p/>
-    <w:p/>
-    <w:p/>
-    <w:p>
-      <w:r>
-        <w:t>Die Mehrebenenregression ist das geeignete Verfahren zur Analyse sozialer Phänomene, bei denen Kontextfaktoren und deren Wechselwirkungen mit der Individualebene explizit modelliert werden soll</w:t>
-      </w:r>
-      <w:r>
-        <w:t>en</w:t>
+        <w:t xml:space="preserve">Die Idee hinter der Mehrebenenregression ist, dass </w:t>
+      </w:r>
+    </w:p>
+    <w:p/>
+    <w:p>
+      <w:r>
+        <w:t xml:space="preserve">Nun werden Sie vielleicht sagen: Kein Problem, wir berücksichtigen diese unterschiedlichen Niveaus einfach, indem wir in der OLS Regression Dummy-Variablen für die Länder mit aufnehmen. </w:t>
+      </w:r>
+    </w:p>
+    <w:p/>
+    <w:p>
+      <w:r>
+        <w:t>Also mit der OLS habe Sie zwei Möglichkeiten:</w:t>
+      </w:r>
+    </w:p>
+    <w:p>
+      <w:r>
+        <w:t>Sie nehmen al</w:t>
+      </w:r>
+    </w:p>
+    <w:p/>
+    <w:p/>
+    <w:p/>
+    <w:p>
+      <w:r>
+        <w:t xml:space="preserve">Die Mehrebenenregression ist ein multivariates statistisches </w:t>
+      </w:r>
+      <w:r>
+        <w:t>Regressionsv</w:t>
+      </w:r>
+      <w:r>
+        <w:t>erfahren</w:t>
       </w:r>
       <w:r>
         <w:t xml:space="preserve">. </w:t>
       </w:r>
     </w:p>
-    <w:p/>
-    <w:p>
-      <w:r>
-        <w:t xml:space="preserve">Was heißt </w:t>
+    <w:p>
+      <w:r>
+        <w:t>E</w:t>
+      </w:r>
+      <w:r>
+        <w:t xml:space="preserve">s wird </w:t>
+      </w:r>
+      <w:r>
+        <w:t xml:space="preserve">also </w:t>
+      </w:r>
+      <w:r>
+        <w:t>geschätzt, wie eine abhängige Variable Y von einer oder mehreren unabhängigen Variablen X beeinflusst</w:t>
+      </w:r>
+      <w:r>
+        <w:t xml:space="preserve"> </w:t>
+      </w:r>
+      <w:r>
+        <w:t>wird.</w:t>
+      </w:r>
+      <w:r>
+        <w:t xml:space="preserve"> </w:t>
+      </w:r>
+    </w:p>
+    <w:p>
+      <w:r>
+        <w:t>Im einfachsten Fall</w:t>
+      </w:r>
+      <w:r>
+        <w:t>,</w:t>
+      </w:r>
+      <w:r>
+        <w:t xml:space="preserve"> sucht man dazu </w:t>
+      </w:r>
+      <w:r>
+        <w:t>diejenige</w:t>
+      </w:r>
+      <w:r>
+        <w:t xml:space="preserve"> Gerade</w:t>
+      </w:r>
+      <w:r>
+        <w:t>, die</w:t>
+      </w:r>
+      <w:r>
+        <w:t xml:space="preserve"> den Zusammenhang zwischen </w:t>
+      </w:r>
+      <w:r>
+        <w:t>X</w:t>
+      </w:r>
+      <w:r>
+        <w:t xml:space="preserve"> und </w:t>
+      </w:r>
+      <w:r>
+        <w:t xml:space="preserve">Y </w:t>
+      </w:r>
+      <w:r>
+        <w:t>am besten beschreibt</w:t>
+      </w:r>
+      <w:r>
+        <w:t>.</w:t>
+      </w:r>
+    </w:p>
+    <w:p>
+      <w:r>
+        <w:t>Schauen wir uns das mal an einem Beispiel an:</w:t>
+      </w:r>
+    </w:p>
+    <w:p>
+      <w:r>
+        <w:t>[BILD PUNKTEWOLKE]</w:t>
+      </w:r>
+    </w:p>
+    <w:p>
+      <w:r>
+        <w:t xml:space="preserve">Wir sehen bereits an der Punkte Wolke, dass bei höheren Werten von X auch höhere Werte von Y beobachtet werden. </w:t>
+      </w:r>
+    </w:p>
+    <w:p>
+      <w:r>
+        <w:t>Dieser Zusammenhang kann durch die Regressionsgerade beschrieben werden:</w:t>
+      </w:r>
+    </w:p>
+    <w:p/>
+    <w:p>
+      <w:r>
+        <w:t>Diese</w:t>
+      </w:r>
+      <w:r>
+        <w:t xml:space="preserve"> klassische Regressionsgleichung, die das Modell der linearen OLS Regression beschreibt</w:t>
+      </w:r>
+      <w:r>
+        <w:t>, sollte Ihnen bekannt vorkommen:</w:t>
+      </w:r>
+    </w:p>
+    <w:p/>
+    <w:p>
+      <w:proofErr w:type="spellStart"/>
+      <w:r>
+        <w:t>Y~a+bx</w:t>
+      </w:r>
+      <w:proofErr w:type="spellEnd"/>
+      <w:r>
+        <w:t xml:space="preserve"> + e</w:t>
+      </w:r>
+    </w:p>
+    <w:p>
+      <w:r>
+        <w:t xml:space="preserve">Die Beobachteten werte Y, sollten </w:t>
+      </w:r>
+    </w:p>
+    <w:p/>
+    <w:p>
+      <w:r>
+        <w:t xml:space="preserve">Y </w:t>
+      </w:r>
+      <w:r>
+        <w:t xml:space="preserve">sind die </w:t>
+      </w:r>
+      <w:proofErr w:type="spellStart"/>
+      <w:r>
+        <w:t>Beobahtungswerte</w:t>
+      </w:r>
+      <w:proofErr w:type="spellEnd"/>
+      <w:r>
+        <w:t xml:space="preserve"> </w:t>
       </w:r>
       <w:proofErr w:type="gramStart"/>
       <w:r>
-        <w:t>das  politische</w:t>
+        <w:t>der abhängigen Variable</w:t>
       </w:r>
       <w:proofErr w:type="gramEnd"/>
       <w:r>
-        <w:t xml:space="preserve"> Vertrauen in den Ländern in Europa. </w:t>
-      </w:r>
-    </w:p>
-    <w:p/>
-    <w:p>
-      <w:r>
-        <w:t xml:space="preserve">Es geht um das Thema </w:t>
-      </w:r>
-      <w:r>
-        <w:t>Es geht um das Thema Politikverdrossenheit. Genauer: Es geht um die Frage, ob und wie Korruption das politische Vertrauen der Bürger in den Ländern Europas beeinflusst</w:t>
-      </w:r>
-      <w:r>
         <w:t xml:space="preserve"> </w:t>
       </w:r>
-      <w:r>
-        <w:t xml:space="preserve">Dazu greifen wir auf Umfragedaten des European </w:t>
+    </w:p>
+    <w:p>
+      <w:r>
+        <w:t xml:space="preserve">A ist die Konstante, </w:t>
       </w:r>
       <w:proofErr w:type="spellStart"/>
       <w:r>
-        <w:t>Social</w:t>
+        <w:t>auf englisch</w:t>
       </w:r>
       <w:proofErr w:type="spellEnd"/>
       <w:r>
-        <w:t xml:space="preserve"> Survey aus dem Jahr 2018 zurück. Hier wurden in 27 Ländern insgesamt 47.086 Personen zu einer Vielzahl an Themen befragt.</w:t>
-      </w:r>
-    </w:p>
-    <w:p>
-      <w:r>
-        <w:t xml:space="preserve">Außerdem nutzen wir für das Beispiel Daten von Transparency International. Details zum Beispiel </w:t>
-      </w:r>
-    </w:p>
-    <w:p/>
-    <w:p/>
-    <w:p>
-      <w:r>
-        <w:t>{00:07:26}</w:t>
-      </w:r>
-    </w:p>
-    <w:p>
-      <w:r>
-        <w:t xml:space="preserve">Vielleicht sagen Sie nun: das kann ich doch auch in einer normalen OLS Regression berücksichtigen? Da lautet die Antwort: Nein, besser nicht. An einem Beispiel möchte ich kurz zeigen, wie und warum die Mehrebenenregression im Vergleich zur normalen OLS Regression das bessere Modell ist, wenn ihre abhängige Variable von Kontextfaktoren beeinflusst wird. </w:t>
-      </w:r>
-    </w:p>
-    <w:p/>
-    <w:p/>
-    <w:p/>
-    <w:p>
-      <w:r>
-        <w:t xml:space="preserve">Stellen Sie sich vor, </w:t>
-      </w:r>
-      <w:r>
-        <w:t xml:space="preserve">sie beraten </w:t>
-      </w:r>
-      <w:r>
-        <w:t xml:space="preserve">eine NGO, die </w:t>
-      </w:r>
-      <w:r>
-        <w:t xml:space="preserve">sich für die Stabilität der Demokratie </w:t>
-      </w:r>
-      <w:r>
-        <w:t xml:space="preserve">ein Europa </w:t>
-      </w:r>
-      <w:r>
-        <w:t>einsetzt</w:t>
-      </w:r>
-      <w:r>
-        <w:t>.</w:t>
-      </w:r>
-    </w:p>
-    <w:p>
-      <w:r>
-        <w:t xml:space="preserve">Die NGO hat </w:t>
-      </w:r>
-      <w:r>
-        <w:t>5 Millionen Euro zur Verfügung</w:t>
-      </w:r>
-      <w:r>
-        <w:t>, die Sie möglichst an der richtigen Stelle einsetzen will.</w:t>
-      </w:r>
-      <w:r>
-        <w:t xml:space="preserve"> </w:t>
-      </w:r>
-    </w:p>
-    <w:p>
-      <w:r>
-        <w:t>Ihre Aufgabe ist es nun zu sagen,</w:t>
-      </w:r>
-      <w:r>
-        <w:t xml:space="preserve"> in welchem Land und in welches Programm das Geld fließen soll.</w:t>
-      </w:r>
-    </w:p>
-    <w:p/>
+        <w:t xml:space="preserve"> der </w:t>
+      </w:r>
+      <w:proofErr w:type="spellStart"/>
+      <w:r>
+        <w:t>Intercept</w:t>
+      </w:r>
+      <w:proofErr w:type="spellEnd"/>
+      <w:r>
+        <w:t>,</w:t>
+      </w:r>
+    </w:p>
+    <w:p>
+      <w:r>
+        <w:t xml:space="preserve">b ist der </w:t>
+      </w:r>
+      <w:proofErr w:type="spellStart"/>
+      <w:r>
+        <w:t>STeigungsparamter</w:t>
+      </w:r>
+      <w:proofErr w:type="spellEnd"/>
+      <w:r>
+        <w:t xml:space="preserve"> der Regressionsgerade, oder auch </w:t>
+      </w:r>
+      <w:proofErr w:type="spellStart"/>
+      <w:r>
+        <w:t>Slope</w:t>
+      </w:r>
+      <w:proofErr w:type="spellEnd"/>
+      <w:r>
+        <w:t xml:space="preserve">, </w:t>
+      </w:r>
+    </w:p>
+    <w:p>
+      <w:r>
+        <w:t xml:space="preserve">X sind die Werte der unabhängigen </w:t>
+      </w:r>
+      <w:proofErr w:type="spellStart"/>
+      <w:r>
+        <w:t>Varib</w:t>
+      </w:r>
+      <w:proofErr w:type="spellEnd"/>
+    </w:p>
+    <w:p>
+      <w:r>
+        <w:t xml:space="preserve">E sind die Residuen, </w:t>
+      </w:r>
+    </w:p>
     <w:p/>
     <w:p/>
     <w:p>
       <w:r>
         <w:lastRenderedPageBreak/>
-        <w:t>möchte wissen, wie das Poltische Vertrauen gestärkt werden kann.</w:t>
-      </w:r>
-    </w:p>
-    <w:p/>
-    <w:p/>
-    <w:p/>
-    <w:p/>
-    <w:p>
-      <w:r>
-        <w:t xml:space="preserve">Technisch ja, aber die Frage ist, wie sehr können sie den Ergebnissen trauen? </w:t>
-      </w:r>
-    </w:p>
-    <w:p/>
-    <w:p>
-      <w:r>
-        <w:t xml:space="preserve">Das können wir Das können wir uns </w:t>
-      </w:r>
-    </w:p>
-    <w:p>
-      <w:r>
-        <w:t xml:space="preserve">Fangen wir mit einem </w:t>
-      </w:r>
-      <w:r>
-        <w:t>Gedankenbeispiel</w:t>
-      </w:r>
-      <w:r>
-        <w:t xml:space="preserve"> an</w:t>
-      </w:r>
-      <w:r>
-        <w:t>:</w:t>
-      </w:r>
-    </w:p>
-    <w:p>
-      <w:r>
-        <w:t xml:space="preserve">ein Programm </w:t>
-      </w:r>
-      <w:proofErr w:type="gramStart"/>
-      <w:r>
-        <w:t>implementieren</w:t>
-      </w:r>
-      <w:proofErr w:type="gramEnd"/>
-      <w:r>
-        <w:t xml:space="preserve">, </w:t>
-      </w:r>
-    </w:p>
-    <w:p/>
-    <w:p>
-      <w:r>
-        <w:t xml:space="preserve">Stellen Sie sich vor, Sie beraten die Europäische Kommission. </w:t>
-      </w:r>
-    </w:p>
-    <w:p/>
-    <w:p>
-      <w:r>
-        <w:t xml:space="preserve">Wenn Sie also sehr wenig Fälle haben, dann überschätzen Sie die Variabilität </w:t>
-      </w:r>
-      <w:r>
-        <w:t xml:space="preserve">durch größere Stichprobenfehler </w:t>
-      </w:r>
-      <w:r>
-        <w:t>in den Daten</w:t>
-      </w:r>
-      <w:r>
-        <w:t xml:space="preserve"> und unterschätzen Sie die Standardfehler.</w:t>
-      </w:r>
-    </w:p>
-    <w:p>
-      <w:r>
-        <w:t xml:space="preserve">Wenn Sie ausreichend große Fallzahlen haben, ist Ihre Punktschätzung wahrscheinlich </w:t>
-      </w:r>
-    </w:p>
-    <w:p/>
-    <w:p/>
-    <w:p/>
-    <w:p/>
-    <w:p/>
-    <w:p>
-      <w:r>
-        <w:t xml:space="preserve">Befragung: </w:t>
-      </w:r>
-    </w:p>
-    <w:p>
-      <w:proofErr w:type="spellStart"/>
-      <w:r>
-        <w:t>Mitlgliederbefragung</w:t>
-      </w:r>
-      <w:proofErr w:type="spellEnd"/>
-      <w:r>
-        <w:t xml:space="preserve"> 15 Wahlkreise </w:t>
-      </w:r>
-      <w:r>
-        <w:t xml:space="preserve"> </w:t>
-      </w:r>
-    </w:p>
-    <w:p>
-      <w:r>
-        <w:t>Wenn Sie BWL Studieren, stellen Sie sich vor, die haben Kundendaten aus 15 Filialen</w:t>
-      </w:r>
-    </w:p>
-    <w:p>
-      <w:r>
-        <w:t xml:space="preserve">Oder als </w:t>
-      </w:r>
-      <w:proofErr w:type="spellStart"/>
-      <w:r>
-        <w:t>Erziehungswissenschafler:in</w:t>
-      </w:r>
-      <w:proofErr w:type="spellEnd"/>
-      <w:r>
-        <w:t>: 15 Klassen in</w:t>
-      </w:r>
-    </w:p>
-    <w:p/>
-    <w:p>
-      <w:r>
-        <w:t xml:space="preserve">Wenn Sie </w:t>
-      </w:r>
-    </w:p>
-    <w:p/>
-    <w:p/>
-    <w:p/>
-    <w:p>
-      <w:r>
-        <w:t xml:space="preserve">Die Idee hinter der Mehrebenenregression ist, dass </w:t>
-      </w:r>
-    </w:p>
-    <w:p/>
-    <w:p>
-      <w:r>
-        <w:lastRenderedPageBreak/>
-        <w:t xml:space="preserve">Nun werden Sie vielleicht sagen: Kein Problem, wir berücksichtigen diese unterschiedlichen Niveaus einfach, indem wir in der OLS Regression Dummy-Variablen für die Länder mit aufnehmen. </w:t>
-      </w:r>
-    </w:p>
-    <w:p/>
-    <w:p>
-      <w:r>
-        <w:t>Also mit der OLS habe Sie zwei Möglichkeiten:</w:t>
-      </w:r>
-    </w:p>
-    <w:p>
-      <w:r>
-        <w:t>Sie nehmen al</w:t>
-      </w:r>
-    </w:p>
-    <w:p/>
-    <w:p/>
-    <w:p/>
-    <w:p>
-      <w:r>
-        <w:t xml:space="preserve">Die Mehrebenenregression ist ein multivariates statistisches </w:t>
-      </w:r>
-      <w:r>
-        <w:t>Regressionsv</w:t>
-      </w:r>
-      <w:r>
-        <w:t>erfahren</w:t>
-      </w:r>
-      <w:r>
-        <w:t xml:space="preserve">. </w:t>
-      </w:r>
-    </w:p>
-    <w:p>
-      <w:r>
-        <w:t>E</w:t>
-      </w:r>
-      <w:r>
-        <w:t xml:space="preserve">s wird </w:t>
-      </w:r>
-      <w:r>
-        <w:t xml:space="preserve">also </w:t>
-      </w:r>
-      <w:r>
-        <w:t>geschätzt, wie eine abhängige Variable Y von einer oder mehreren unabhängigen Variablen X beeinflusst</w:t>
-      </w:r>
-      <w:r>
-        <w:t xml:space="preserve"> </w:t>
-      </w:r>
-      <w:r>
-        <w:t>wird.</w:t>
-      </w:r>
-      <w:r>
-        <w:t xml:space="preserve"> </w:t>
-      </w:r>
-    </w:p>
-    <w:p>
-      <w:r>
-        <w:t>Im einfachsten Fall</w:t>
-      </w:r>
-      <w:r>
-        <w:t>,</w:t>
-      </w:r>
-      <w:r>
-        <w:t xml:space="preserve"> sucht man dazu </w:t>
-      </w:r>
-      <w:r>
-        <w:t>diejenige</w:t>
-      </w:r>
-      <w:r>
-        <w:t xml:space="preserve"> Gerade</w:t>
-      </w:r>
-      <w:r>
-        <w:t>, die</w:t>
-      </w:r>
-      <w:r>
-        <w:t xml:space="preserve"> den Zusammenhang zwischen </w:t>
-      </w:r>
-      <w:r>
-        <w:t>X</w:t>
-      </w:r>
-      <w:r>
-        <w:t xml:space="preserve"> und </w:t>
-      </w:r>
-      <w:r>
-        <w:t xml:space="preserve">Y </w:t>
-      </w:r>
-      <w:r>
-        <w:t>am besten beschreibt</w:t>
-      </w:r>
-      <w:r>
-        <w:t>.</w:t>
-      </w:r>
-    </w:p>
-    <w:p>
-      <w:r>
-        <w:t>Schauen wir uns das mal an einem Beispiel an:</w:t>
-      </w:r>
-    </w:p>
-    <w:p>
-      <w:r>
-        <w:t>[BILD PUNKTEWOLKE]</w:t>
-      </w:r>
-    </w:p>
-    <w:p>
-      <w:r>
-        <w:t xml:space="preserve">Wir sehen bereits an der Punkte Wolke, dass bei höheren Werten von X auch höhere Werte von Y beobachtet werden. </w:t>
-      </w:r>
-    </w:p>
-    <w:p>
-      <w:r>
-        <w:t>Dieser Zusammenhang kann durch die Regressionsgerade beschrieben werden:</w:t>
-      </w:r>
-    </w:p>
-    <w:p/>
-    <w:p>
-      <w:r>
-        <w:t>Diese</w:t>
-      </w:r>
-      <w:r>
-        <w:t xml:space="preserve"> klassische Regressionsgleichung, die das Modell der linearen OLS Regression beschreibt</w:t>
-      </w:r>
-      <w:r>
-        <w:t>, sollte Ihnen bekannt vorkommen:</w:t>
-      </w:r>
-    </w:p>
-    <w:p/>
-    <w:p>
-      <w:proofErr w:type="spellStart"/>
-      <w:r>
-        <w:t>Y~a+bx</w:t>
-      </w:r>
-      <w:proofErr w:type="spellEnd"/>
-      <w:r>
-        <w:t xml:space="preserve"> + e</w:t>
-      </w:r>
-    </w:p>
-    <w:p>
-      <w:r>
-        <w:t xml:space="preserve">Die Beobachteten werte Y, sollten </w:t>
-      </w:r>
-    </w:p>
-    <w:p/>
-    <w:p>
-      <w:r>
-        <w:t xml:space="preserve">Y </w:t>
-      </w:r>
-      <w:r>
-        <w:t xml:space="preserve">sind die </w:t>
-      </w:r>
-      <w:proofErr w:type="spellStart"/>
-      <w:r>
-        <w:t>Beobahtungswerte</w:t>
-      </w:r>
-      <w:proofErr w:type="spellEnd"/>
-      <w:r>
-        <w:t xml:space="preserve"> </w:t>
-      </w:r>
-      <w:proofErr w:type="gramStart"/>
-      <w:r>
-        <w:t>der abhängigen Variable</w:t>
-      </w:r>
-      <w:proofErr w:type="gramEnd"/>
-      <w:r>
-        <w:t xml:space="preserve"> </w:t>
-      </w:r>
-    </w:p>
-    <w:p>
-      <w:r>
-        <w:t xml:space="preserve">A ist die Konstante, </w:t>
-      </w:r>
-      <w:proofErr w:type="spellStart"/>
-      <w:r>
-        <w:t>auf englisch</w:t>
-      </w:r>
-      <w:proofErr w:type="spellEnd"/>
-      <w:r>
-        <w:t xml:space="preserve"> der </w:t>
-      </w:r>
-      <w:proofErr w:type="spellStart"/>
-      <w:r>
-        <w:t>Intercept</w:t>
-      </w:r>
-      <w:proofErr w:type="spellEnd"/>
-      <w:r>
-        <w:t>,</w:t>
-      </w:r>
-    </w:p>
-    <w:p>
-      <w:r>
-        <w:t xml:space="preserve">b ist der </w:t>
-      </w:r>
-      <w:proofErr w:type="spellStart"/>
-      <w:r>
-        <w:t>STeigungsparamter</w:t>
-      </w:r>
-      <w:proofErr w:type="spellEnd"/>
-      <w:r>
-        <w:t xml:space="preserve"> der Regressionsgerade, oder auch </w:t>
-      </w:r>
-      <w:proofErr w:type="spellStart"/>
-      <w:r>
-        <w:t>Slope</w:t>
-      </w:r>
-      <w:proofErr w:type="spellEnd"/>
-      <w:r>
-        <w:t xml:space="preserve">, </w:t>
-      </w:r>
-    </w:p>
-    <w:p>
-      <w:r>
-        <w:t xml:space="preserve">X sind die Werte der unabhängigen </w:t>
-      </w:r>
-      <w:proofErr w:type="spellStart"/>
-      <w:r>
-        <w:t>Varib</w:t>
-      </w:r>
-      <w:proofErr w:type="spellEnd"/>
-    </w:p>
-    <w:p>
-      <w:r>
-        <w:t xml:space="preserve">E sind die Residuen, </w:t>
-      </w:r>
-    </w:p>
-    <w:p/>
-    <w:p/>
-    <w:p>
-      <w:r>
         <w:t xml:space="preserve">Die OLS Regression </w:t>
       </w:r>
       <w:r>
@@ -1960,7 +2019,6 @@
     </w:p>
     <w:p>
       <w:r>
-        <w:lastRenderedPageBreak/>
         <w:t xml:space="preserve">Eine wichtige </w:t>
       </w:r>
       <w:proofErr w:type="gramStart"/>
@@ -2156,6 +2214,7 @@
         </w:rPr>
       </w:pPr>
       <w:r>
+        <w:lastRenderedPageBreak/>
         <w:t xml:space="preserve">Tausendpfund, Markus (2020): Mehrebenenanalyse. In: ebd. (Hrsg.): Fortgeschrittene Analyseverfahren in den Sozialwissenschaften. Grundwissen Politik. Springer VS, Wiesbaden. </w:t>
       </w:r>
       <w:hyperlink r:id="rId12" w:history="1">
@@ -2238,7 +2297,6 @@
         <w:rPr>
           <w:lang w:val="en-US"/>
         </w:rPr>
-        <w:lastRenderedPageBreak/>
         <w:t>Gellman, Andrew</w:t>
       </w:r>
       <w:r>
@@ -2360,19 +2418,7 @@
         <w:rPr>
           <w:lang w:val="en-US"/>
         </w:rPr>
-        <w:t>Dalton, Russell J.</w:t>
-      </w:r>
-      <w:r>
-        <w:rPr>
-          <w:lang w:val="en-US"/>
-        </w:rPr>
-        <w:t xml:space="preserve"> (2019):</w:t>
-      </w:r>
-      <w:r>
-        <w:rPr>
-          <w:lang w:val="en-US"/>
-        </w:rPr>
-        <w:t xml:space="preserve"> </w:t>
+        <w:t xml:space="preserve">Dalton, Russell J. (2019): </w:t>
       </w:r>
       <w:r>
         <w:rPr>
@@ -2399,13 +2445,7 @@
         <w:rPr>
           <w:lang w:val="en-US"/>
         </w:rPr>
-        <w:t xml:space="preserve"> Press</w:t>
-      </w:r>
-      <w:r>
-        <w:rPr>
-          <w:lang w:val="en-US"/>
-        </w:rPr>
-        <w:t>.</w:t>
+        <w:t xml:space="preserve"> Press.</w:t>
       </w:r>
     </w:p>
     <w:p>
@@ -2423,13 +2463,7 @@
         <w:rPr>
           <w:lang w:val="en-US"/>
         </w:rPr>
-        <w:t>van Ham, C</w:t>
-      </w:r>
-      <w:r>
-        <w:rPr>
-          <w:lang w:val="en-US"/>
-        </w:rPr>
-        <w:t>arol</w:t>
+        <w:t>van Ham, Carol</w:t>
       </w:r>
       <w:r>
         <w:rPr>
@@ -2565,10 +2599,7 @@
         <w:t xml:space="preserve">. </w:t>
       </w:r>
       <w:r>
-        <w:t>Oxford University Press.</w:t>
-      </w:r>
-      <w:r>
-        <w:t xml:space="preserve"> </w:t>
+        <w:t xml:space="preserve">Oxford University Press. </w:t>
       </w:r>
       <w:hyperlink r:id="rId15" w:history="1">
         <w:r>
@@ -2576,21 +2607,7 @@
             <w:rStyle w:val="Hyperlink"/>
             <w:lang w:val="en-US"/>
           </w:rPr>
-          <w:t>https://doi.org/10.1093/oso/9780198793717.001</w:t>
-        </w:r>
-        <w:r>
-          <w:rPr>
-            <w:rStyle w:val="Hyperlink"/>
-            <w:lang w:val="en-US"/>
-          </w:rPr>
-          <w:t>.</w:t>
-        </w:r>
-        <w:r>
-          <w:rPr>
-            <w:rStyle w:val="Hyperlink"/>
-            <w:lang w:val="en-US"/>
-          </w:rPr>
-          <w:t>0001</w:t>
+          <w:t>https://doi.org/10.1093/oso/9780198793717.001.0001</w:t>
         </w:r>
       </w:hyperlink>
       <w:r>
@@ -2620,16 +2637,7 @@
         <w:t xml:space="preserve"> </w:t>
       </w:r>
       <w:r>
-        <w:t>Kai</w:t>
-      </w:r>
-      <w:r>
-        <w:t xml:space="preserve"> (2002)</w:t>
-      </w:r>
-      <w:r>
-        <w:t>: Politikverdrossenheit. Bedeutung, Verwendung und empirische Relevanz eines politikwissenschaftlichen Begriffes. Wiesbaden: Westdeutscher Verlag</w:t>
-      </w:r>
-      <w:r>
-        <w:t xml:space="preserve">. Volltext: </w:t>
+        <w:t xml:space="preserve">Kai (2002): Politikverdrossenheit. Bedeutung, Verwendung und empirische Relevanz eines politikwissenschaftlichen Begriffes. Wiesbaden: Westdeutscher Verlag. Volltext: </w:t>
       </w:r>
       <w:hyperlink r:id="rId16" w:history="1">
         <w:r>
@@ -2783,6 +2791,7 @@
     </w:p>
     <w:p>
       <w:r>
+        <w:lastRenderedPageBreak/>
         <w:t>Worin unterscheidet sich die Mehrebenenregression von der einfachen linearen Regression</w:t>
       </w:r>
     </w:p>
@@ -2911,7 +2920,6 @@
     </w:p>
     <w:p>
       <w:r>
-        <w:lastRenderedPageBreak/>
         <w:t xml:space="preserve">Dazu greifen wir auf Umfragedaten des European </w:t>
       </w:r>
       <w:proofErr w:type="spellStart"/>
@@ -4851,6 +4859,7 @@
   <w:style w:type="character" w:default="1" w:styleId="Absatz-Standardschriftart">
     <w:name w:val="Default Paragraph Font"/>
     <w:uiPriority w:val="1"/>
+    <w:semiHidden/>
     <w:unhideWhenUsed/>
   </w:style>
   <w:style w:type="table" w:default="1" w:styleId="NormaleTabelle">

</xml_diff>

<commit_message>
Started to restructure to have OLS before Variants
</commit_message>
<xml_diff>
--- a/V1 Manuskript.docx
+++ b/V1 Manuskript.docx
@@ -784,6 +784,27 @@
       <w:r>
         <w:t xml:space="preserve"> man das richtige Instrument nutzt. </w:t>
       </w:r>
+      <w:r>
+        <w:t>In vielen Fällen ist die einfache lineare Regression ausreichend. Aber in vielen Fällen gibt es substantielle Gründe und/oder statistische Gründe, die eine Mehrebenenregression zum korrekten Modell der Wahl machen. Schauen wir als erstes auf die substantiellen Gründe.</w:t>
+      </w:r>
+    </w:p>
+    <w:p>
+      <w:pPr>
+        <w:pStyle w:val="berschrift2"/>
+      </w:pPr>
+      <w:proofErr w:type="spellStart"/>
+      <w:r>
+        <w:t>Context</w:t>
+      </w:r>
+      <w:proofErr w:type="spellEnd"/>
+      <w:r>
+        <w:t xml:space="preserve"> </w:t>
+      </w:r>
+      <w:proofErr w:type="spellStart"/>
+      <w:r>
+        <w:t>Matters</w:t>
+      </w:r>
+      <w:proofErr w:type="spellEnd"/>
     </w:p>
     <w:p>
       <w:r>
@@ -827,6 +848,7 @@
     </w:p>
     <w:p>
       <w:r>
+        <w:lastRenderedPageBreak/>
         <w:t>Der soziale Kontext und die institutionellen Strukturen</w:t>
       </w:r>
       <w:r>
@@ -875,7 +897,6 @@
     </w:p>
     <w:p>
       <w:r>
-        <w:lastRenderedPageBreak/>
         <w:t xml:space="preserve">Mit den Konzepten des methodologischen Individualismus und dem Makro-Mikro-Makro-Schema, das besser bekannt ist als die </w:t>
       </w:r>
       <w:proofErr w:type="spellStart"/>
@@ -970,16 +991,7 @@
     </w:p>
     <w:p>
       <w:r>
-        <w:t xml:space="preserve">Sie benötigen die </w:t>
-      </w:r>
-      <w:r>
-        <w:t xml:space="preserve">ESS </w:t>
-      </w:r>
-      <w:r>
-        <w:t xml:space="preserve">Daten um den R Code aus </w:t>
-      </w:r>
-      <w:r>
-        <w:t>R-</w:t>
+        <w:t>Sie benötigen die ESS Daten um den R Code aus R-</w:t>
       </w:r>
       <w:proofErr w:type="spellStart"/>
       <w:r>
@@ -987,13 +999,7 @@
       </w:r>
       <w:proofErr w:type="spellEnd"/>
       <w:r>
-        <w:t xml:space="preserve">-Dateien </w:t>
-      </w:r>
-      <w:r>
-        <w:t>zu den Videos ausführen zu können.</w:t>
-      </w:r>
-      <w:r>
-        <w:t xml:space="preserve"> Die Daten können Sie</w:t>
+        <w:t>-Dateien zu den Videos ausführen zu können. Die Daten können Sie</w:t>
       </w:r>
       <w:r>
         <w:t xml:space="preserve"> über die Webseite des ESS</w:t>
@@ -1026,19 +1032,7 @@
           <w:rPr>
             <w:rStyle w:val="Hyperlink"/>
           </w:rPr>
-          <w:t>https://doi.org/10.21338/NSD-ESS</w:t>
-        </w:r>
-        <w:r>
-          <w:rPr>
-            <w:rStyle w:val="Hyperlink"/>
-          </w:rPr>
-          <w:t>9</w:t>
-        </w:r>
-        <w:r>
-          <w:rPr>
-            <w:rStyle w:val="Hyperlink"/>
-          </w:rPr>
-          <w:t>-2018</w:t>
+          <w:t>https://doi.org/10.21338/NSD-ESS9-2018</w:t>
         </w:r>
       </w:hyperlink>
       <w:r>
@@ -1048,19 +1042,7 @@
     <w:p/>
     <w:p>
       <w:r>
-        <w:t xml:space="preserve">Für unser Beispiel befassen wir uns mit dem Thema </w:t>
-      </w:r>
-      <w:r>
-        <w:t>Politikverdrossenheit</w:t>
-      </w:r>
-      <w:r>
-        <w:t xml:space="preserve">. Was in den Medien oder Alltagssprachlich als </w:t>
-      </w:r>
-      <w:r>
-        <w:t>Politikverdrossenheit</w:t>
-      </w:r>
-      <w:r>
-        <w:t xml:space="preserve"> bezeichnet wird, wird</w:t>
+        <w:t>Für unser Beispiel befassen wir uns mit dem Thema Politikverdrossenheit. Was in den Medien oder Alltagssprachlich als Politikverdrossenheit bezeichnet wird, wird</w:t>
       </w:r>
       <w:r>
         <w:t xml:space="preserve"> in der Forschung mit dem </w:t>
@@ -1107,55 +1089,7 @@
         <w:rPr>
           <w:i/>
         </w:rPr>
-        <w:t xml:space="preserve">„Bitte […] </w:t>
-      </w:r>
-      <w:r>
-        <w:rPr>
-          <w:i/>
-        </w:rPr>
-        <w:t>sagen Sie mir zu jeder öffentlichen Einrichtung oder</w:t>
-      </w:r>
-      <w:r>
-        <w:rPr>
-          <w:i/>
-        </w:rPr>
-        <w:t xml:space="preserve"> </w:t>
-      </w:r>
-      <w:r>
-        <w:rPr>
-          <w:i/>
-        </w:rPr>
-        <w:t>Personengruppe, die ich Ihnen nenne, wie sehr Sie persönlich jeder einzelnen davon vertrauen.</w:t>
-      </w:r>
-      <w:r>
-        <w:rPr>
-          <w:i/>
-        </w:rPr>
-        <w:t xml:space="preserve"> […] </w:t>
-      </w:r>
-      <w:r>
-        <w:rPr>
-          <w:i/>
-        </w:rPr>
-        <w:t>0 bedeutet, dass Sie dieser Einrichtung oder</w:t>
-      </w:r>
-      <w:r>
-        <w:rPr>
-          <w:i/>
-        </w:rPr>
-        <w:t xml:space="preserve"> </w:t>
-      </w:r>
-      <w:r>
-        <w:rPr>
-          <w:i/>
-        </w:rPr>
-        <w:t>Personengruppe überhaupt nicht vertrauen, und 10 bedeutet, dass Sie ihr voll und ganz vertrauen.</w:t>
-      </w:r>
-      <w:r>
-        <w:rPr>
-          <w:i/>
-        </w:rPr>
-        <w:t>“</w:t>
+        <w:t>„Bitte […] sagen Sie mir zu jeder öffentlichen Einrichtung oder Personengruppe, die ich Ihnen nenne, wie sehr Sie persönlich jeder einzelnen davon vertrauen. […] 0 bedeutet, dass Sie dieser Einrichtung oder Personengruppe überhaupt nicht vertrauen, und 10 bedeutet, dass Sie ihr voll und ganz vertrauen.“</w:t>
       </w:r>
     </w:p>
     <w:p>
@@ -1241,6 +1175,7 @@
     </w:p>
     <w:p>
       <w:r>
+        <w:lastRenderedPageBreak/>
         <w:t xml:space="preserve">Immer noch viel, aber etwas übersichtlicher. </w:t>
       </w:r>
     </w:p>
@@ -1259,7 +1194,6 @@
     </w:p>
     <w:p>
       <w:r>
-        <w:lastRenderedPageBreak/>
         <w:t xml:space="preserve">Aber was sagt dieser Mittelwert aus? </w:t>
       </w:r>
       <w:r>
@@ -1273,34 +1207,7 @@
         </w:rPr>
       </w:pPr>
       <w:r>
-        <w:t>Und w</w:t>
-      </w:r>
-      <w:r>
-        <w:t xml:space="preserve">ir sehen </w:t>
-      </w:r>
-      <w:r>
-        <w:t xml:space="preserve">ja </w:t>
-      </w:r>
-      <w:r>
-        <w:t xml:space="preserve">auch, </w:t>
-      </w:r>
-      <w:r>
-        <w:t xml:space="preserve">dass </w:t>
-      </w:r>
-      <w:r>
-        <w:t>die Streuung recht groß</w:t>
-      </w:r>
-      <w:r>
-        <w:t xml:space="preserve"> ist - um genau zu sein liegt die</w:t>
-      </w:r>
-      <w:r>
-        <w:t xml:space="preserve"> Standardabweichung </w:t>
-      </w:r>
-      <w:r>
-        <w:t>bei</w:t>
-      </w:r>
-      <w:r>
-        <w:t xml:space="preserve"> 2,3.</w:t>
+        <w:t>Und wir sehen ja auch, dass die Streuung recht groß ist - um genau zu sein liegt die Standardabweichung bei 2,3.</w:t>
       </w:r>
       <w:r>
         <w:rPr>
@@ -1330,13 +1237,7 @@
         <w:rPr>
           <w:noProof/>
         </w:rPr>
-        <w:t>Also f</w:t>
-      </w:r>
-      <w:r>
-        <w:rPr>
-          <w:noProof/>
-        </w:rPr>
-        <w:t>ärben wir die Befrgaten mal nach Länderzugehörigkeit ein.</w:t>
+        <w:t>Also färben wir die Befrgaten mal nach Länderzugehörigkeit ein.</w:t>
       </w:r>
     </w:p>
     <w:p>
@@ -1409,6 +1310,7 @@
         <w:rPr>
           <w:noProof/>
         </w:rPr>
+        <w:lastRenderedPageBreak/>
         <w:drawing>
           <wp:inline distT="0" distB="0" distL="0" distR="0">
             <wp:extent cx="5038725" cy="3019425"/>
@@ -1458,490 +1360,697 @@
           </wp:inline>
         </w:drawing>
       </w:r>
+    </w:p>
+    <w:p/>
+    <w:p/>
+    <w:p>
+      <w:r>
+        <w:t xml:space="preserve">Was wir nun sehen ist, dass ein Teil der Streuung in der Punktewolke auf Varianz zwischen den Ländern zurückzuführen ist. Wir können für jedes Land den Mittelwert einzeichnen. </w:t>
+      </w:r>
+    </w:p>
+    <w:p>
+      <w:r>
+        <w:t>Und diese Mittelwerte streuen um sogenannten Grand Mean. Dazu später noch mehr.</w:t>
+      </w:r>
+    </w:p>
+    <w:p>
+      <w:r>
+        <w:t>Also: Menschen haben hohes oder niedriges politisches Vertrauen</w:t>
+      </w:r>
+      <w:r>
+        <w:t xml:space="preserve"> (Mikroebene)</w:t>
+      </w:r>
+      <w:r>
+        <w:t xml:space="preserve">. Aber der </w:t>
+      </w:r>
+      <w:r>
+        <w:t>s</w:t>
+      </w:r>
+      <w:r>
+        <w:t>oziale Kontext</w:t>
+      </w:r>
+      <w:r>
+        <w:t xml:space="preserve"> -</w:t>
+      </w:r>
+      <w:r>
+        <w:t xml:space="preserve"> hier das politische System und gesellschaftliche Faktoren auf Ebene der Länder</w:t>
+      </w:r>
+      <w:r>
+        <w:t xml:space="preserve"> - beeinflussen</w:t>
+      </w:r>
+      <w:r>
+        <w:t xml:space="preserve"> </w:t>
+      </w:r>
+      <w:r>
+        <w:t xml:space="preserve">als Makroebene </w:t>
+      </w:r>
+      <w:r>
+        <w:t xml:space="preserve">das politische Vertrauen. Ein Teil der Unterschiede im politischen Vertrauen, </w:t>
+      </w:r>
+      <w:r>
+        <w:t xml:space="preserve">geht </w:t>
+      </w:r>
+      <w:r>
+        <w:t xml:space="preserve">also </w:t>
+      </w:r>
+      <w:r>
+        <w:t xml:space="preserve">alleine auf diese </w:t>
+      </w:r>
+      <w:r>
+        <w:t xml:space="preserve">Kontextfaktoren </w:t>
+      </w:r>
+      <w:r>
+        <w:t>zurück.</w:t>
+      </w:r>
+      <w:r>
+        <w:t xml:space="preserve"> </w:t>
+      </w:r>
+      <w:r>
+        <w:t>Und kann also nur durch Variation auf der Kontextebene erklärt werden.</w:t>
+      </w:r>
+      <w:r>
+        <w:t xml:space="preserve"> </w:t>
+      </w:r>
+    </w:p>
+    <w:p>
+      <w:r>
+        <w:t xml:space="preserve">Und die Mehrebenenregression ist </w:t>
+      </w:r>
+      <w:r>
+        <w:rPr>
+          <w:i/>
+        </w:rPr>
+        <w:t>das</w:t>
+      </w:r>
+      <w:r>
+        <w:t xml:space="preserve"> geeignete Verfahren zur Analyse sozialer Phänomene, bei denen Kontextfaktoren und</w:t>
+      </w:r>
+      <w:r>
+        <w:t xml:space="preserve"> manchmal</w:t>
+      </w:r>
+      <w:r>
+        <w:t xml:space="preserve"> deren Wechselwirkungen mit der Individualebene explizit modelliert werden sollen. </w:t>
+      </w:r>
+    </w:p>
+    <w:p>
+      <w:r>
+        <w:t xml:space="preserve">Neben diesen substantiellen Grund, gibt es auch statistische Grüne, warum die Mehrebenenregression in bestimmten Fällen die bessere Wahl ist. Dafür </w:t>
+      </w:r>
+      <w:r>
+        <w:t>schauen wir uns zunächst an, wie sich die Mehrebenenregression von der linearen Regression unterscheidet.</w:t>
+      </w:r>
+    </w:p>
+    <w:p>
+      <w:pPr>
+        <w:pStyle w:val="berschrift2"/>
+      </w:pPr>
+      <w:r>
+        <w:t xml:space="preserve">Die </w:t>
+      </w:r>
+      <w:r>
+        <w:t xml:space="preserve">Mehrebenenregression </w:t>
+      </w:r>
+      <w:r>
+        <w:t xml:space="preserve">als Erweiterung </w:t>
+      </w:r>
+      <w:r>
+        <w:t>der</w:t>
+      </w:r>
+      <w:r>
+        <w:t xml:space="preserve"> OLS</w:t>
+      </w:r>
+      <w:r>
+        <w:t xml:space="preserve"> Regression</w:t>
+      </w:r>
+    </w:p>
+    <w:p>
+      <w:r>
+        <w:t>Um uns die Mehrebenenregression zu erschließen starten wir bei der einfachen linearen Regression, der OLS Regression.</w:t>
+      </w:r>
+    </w:p>
+    <w:p/>
+    <w:p>
       <w:bookmarkStart w:id="0" w:name="_GoBack"/>
       <w:bookmarkEnd w:id="0"/>
     </w:p>
     <w:p/>
-    <w:p/>
-    <w:p>
+    <w:p>
+      <w:r>
+        <w:t>JETZT MKM Logik</w:t>
+      </w:r>
+    </w:p>
+    <w:p>
+      <w:r>
+        <w:t>BILD</w:t>
+      </w:r>
+    </w:p>
+    <w:p>
+      <w:r>
+        <w:t>Formeln</w:t>
+      </w:r>
+    </w:p>
+    <w:p/>
+    <w:p>
+      <w:r>
+        <w:t>DANAHC: GEHT DAS NICHTZ AUCH MUIT OLS?</w:t>
+      </w:r>
+    </w:p>
+    <w:p/>
+    <w:p>
+      <w:r>
+        <w:t xml:space="preserve">Das Grundprinzip ist, dass in der Regression der Kontext berücksichtigt werden kann, </w:t>
+      </w:r>
+      <w:proofErr w:type="spellStart"/>
+      <w:r>
+        <w:t>inde</w:t>
+      </w:r>
+      <w:proofErr w:type="spellEnd"/>
+    </w:p>
+    <w:p/>
+    <w:p>
+      <w:r>
+        <w:t>Wie das funktioniert schauen wir uns jetzt an:</w:t>
+      </w:r>
+    </w:p>
+    <w:p/>
+    <w:p>
+      <w:r>
+        <w:t xml:space="preserve">Wenn Sie eine abhängige Variable analysieren, haben Sie mit einer normalen Regression zwei Möglichkeiten, wie Sie mit dem heterogenen sozialen Kontext umgehen können. </w:t>
+      </w:r>
+    </w:p>
+    <w:p>
+      <w:pPr>
+        <w:tabs>
+          <w:tab w:val="left" w:pos="7965"/>
+        </w:tabs>
+      </w:pPr>
+      <w:r>
+        <w:t xml:space="preserve">Option 1 ist, Sie ignorieren den heterogenen Kontext ihrer Befragten. Sie rechnen also eine ganz normale OLS Regression. Sie erhalten Regressionskoeffizienten, die für alle Befragten gleich sind: ein </w:t>
+      </w:r>
+      <w:proofErr w:type="spellStart"/>
+      <w:r>
+        <w:t>Intercept</w:t>
+      </w:r>
+      <w:proofErr w:type="spellEnd"/>
+      <w:r>
+        <w:t xml:space="preserve"> als geschätzter Durchschnittswert für die abhängige Variable und Steigungskoeffizienten </w:t>
+      </w:r>
+    </w:p>
+    <w:p/>
+    <w:p>
+      <w:r>
+        <w:t>Inhaltlich heißt das aber, Sie unterschätzen die Varia</w:t>
+      </w:r>
+    </w:p>
+    <w:p/>
+    <w:p>
+      <w:proofErr w:type="spellStart"/>
+      <w:r>
+        <w:t>ie</w:t>
+      </w:r>
+      <w:proofErr w:type="spellEnd"/>
+      <w:r>
+        <w:t xml:space="preserve"> unterstellen, </w:t>
+      </w:r>
+    </w:p>
+    <w:p/>
+    <w:p/>
+    <w:p/>
+    <w:p>
+      <w:r>
+        <w:t xml:space="preserve">Wir sehen später auch, dass man berechnen kann, wieviel Variant überhaupt durch die übergeordnete Ebene erklärt werden kann. </w:t>
+      </w:r>
+    </w:p>
+    <w:p/>
+    <w:p/>
+    <w:p/>
+    <w:p>
+      <w:r>
+        <w:t xml:space="preserve"> in den Ländern Europas beeinflusst</w:t>
+      </w:r>
+    </w:p>
+    <w:p>
+      <w:r>
+        <w:t>Nehmen wir zum Beispiel politisches Vertrauen als abhängige Variable.</w:t>
+      </w:r>
+    </w:p>
+    <w:p/>
+    <w:p/>
+    <w:p/>
+    <w:p/>
+    <w:p>
+      <w:r>
+        <w:t xml:space="preserve">Was heißt </w:t>
+      </w:r>
+      <w:proofErr w:type="gramStart"/>
+      <w:r>
+        <w:t>das  politische</w:t>
+      </w:r>
+      <w:proofErr w:type="gramEnd"/>
+      <w:r>
+        <w:t xml:space="preserve"> Vertrauen in den Ländern in Europa. </w:t>
+      </w:r>
+    </w:p>
+    <w:p/>
+    <w:p>
+      <w:r>
+        <w:t xml:space="preserve">Es geht um das Thema </w:t>
+      </w:r>
+      <w:r>
+        <w:t xml:space="preserve">Es geht um das Thema Politikverdrossenheit. Genauer: Es geht um die Frage, ob und wie Korruption das politische Vertrauen der Bürger in den Ländern </w:t>
+      </w:r>
       <w:r>
         <w:lastRenderedPageBreak/>
-        <w:t xml:space="preserve"> in den Ländern Europas beeinflusst</w:t>
-      </w:r>
-    </w:p>
-    <w:p>
-      <w:r>
-        <w:t>Nehmen wir zum Beispiel politisches Vertrauen als abhängige Variable.</w:t>
-      </w:r>
-    </w:p>
-    <w:p/>
-    <w:p/>
-    <w:p/>
-    <w:p>
-      <w:r>
-        <w:t>Die Mehrebenenregression ist das geeignete Verfahren zur Analyse sozialer Phänomene, bei denen Kontextfaktoren und deren Wechselwirkungen mit der Individualebene explizit modelliert werden soll</w:t>
-      </w:r>
-      <w:r>
-        <w:t>en</w:t>
+        <w:t xml:space="preserve">Europas beeinflusst </w:t>
+      </w:r>
+      <w:r>
+        <w:t xml:space="preserve">Dazu greifen wir auf Umfragedaten des European </w:t>
+      </w:r>
+      <w:proofErr w:type="spellStart"/>
+      <w:r>
+        <w:t>Social</w:t>
+      </w:r>
+      <w:proofErr w:type="spellEnd"/>
+      <w:r>
+        <w:t xml:space="preserve"> Survey aus dem Jahr 2018 zurück. Hier wurden in 27 Ländern insgesamt 47.086 Personen zu einer Vielzahl an Themen befragt.</w:t>
+      </w:r>
+    </w:p>
+    <w:p>
+      <w:r>
+        <w:t xml:space="preserve">Außerdem nutzen wir für das Beispiel Daten von Transparency International. Details zum Beispiel </w:t>
+      </w:r>
+    </w:p>
+    <w:p/>
+    <w:p/>
+    <w:p>
+      <w:r>
+        <w:t>{00:07:26}</w:t>
+      </w:r>
+    </w:p>
+    <w:p>
+      <w:r>
+        <w:t xml:space="preserve">Vielleicht sagen Sie nun: das kann ich doch auch in einer normalen OLS Regression berücksichtigen? Da lautet die Antwort: Nein, besser nicht. An einem Beispiel möchte ich kurz zeigen, wie und warum die Mehrebenenregression im Vergleich zur normalen OLS Regression das bessere Modell ist, wenn ihre abhängige Variable von Kontextfaktoren beeinflusst wird. </w:t>
+      </w:r>
+    </w:p>
+    <w:p/>
+    <w:p/>
+    <w:p/>
+    <w:p>
+      <w:r>
+        <w:t xml:space="preserve">Stellen Sie sich vor, </w:t>
+      </w:r>
+      <w:r>
+        <w:t xml:space="preserve">sie beraten </w:t>
+      </w:r>
+      <w:r>
+        <w:t xml:space="preserve">eine NGO, die </w:t>
+      </w:r>
+      <w:r>
+        <w:t xml:space="preserve">sich für die Stabilität der Demokratie </w:t>
+      </w:r>
+      <w:r>
+        <w:t xml:space="preserve">ein Europa </w:t>
+      </w:r>
+      <w:r>
+        <w:t>einsetzt</w:t>
+      </w:r>
+      <w:r>
+        <w:t>.</w:t>
+      </w:r>
+    </w:p>
+    <w:p>
+      <w:r>
+        <w:t xml:space="preserve">Die NGO hat </w:t>
+      </w:r>
+      <w:r>
+        <w:t>5 Millionen Euro zur Verfügung</w:t>
+      </w:r>
+      <w:r>
+        <w:t>, die Sie möglichst an der richtigen Stelle einsetzen will.</w:t>
+      </w:r>
+      <w:r>
+        <w:t xml:space="preserve"> </w:t>
+      </w:r>
+    </w:p>
+    <w:p>
+      <w:r>
+        <w:t>Ihre Aufgabe ist es nun zu sagen,</w:t>
+      </w:r>
+      <w:r>
+        <w:t xml:space="preserve"> in welchem Land und in welches Programm das Geld fließen soll.</w:t>
+      </w:r>
+    </w:p>
+    <w:p/>
+    <w:p/>
+    <w:p/>
+    <w:p>
+      <w:r>
+        <w:t>möchte wissen, wie das Poltische Vertrauen gestärkt werden kann.</w:t>
+      </w:r>
+    </w:p>
+    <w:p/>
+    <w:p/>
+    <w:p/>
+    <w:p/>
+    <w:p>
+      <w:r>
+        <w:t xml:space="preserve">Technisch ja, aber die Frage ist, wie sehr können sie den Ergebnissen trauen? </w:t>
+      </w:r>
+    </w:p>
+    <w:p/>
+    <w:p>
+      <w:r>
+        <w:t xml:space="preserve">Das können wir Das können wir uns </w:t>
+      </w:r>
+    </w:p>
+    <w:p>
+      <w:r>
+        <w:t xml:space="preserve">Fangen wir mit einem </w:t>
+      </w:r>
+      <w:r>
+        <w:t>Gedankenbeispiel</w:t>
+      </w:r>
+      <w:r>
+        <w:t xml:space="preserve"> an</w:t>
+      </w:r>
+      <w:r>
+        <w:t>:</w:t>
+      </w:r>
+    </w:p>
+    <w:p>
+      <w:r>
+        <w:t xml:space="preserve">ein Programm </w:t>
+      </w:r>
+      <w:proofErr w:type="gramStart"/>
+      <w:r>
+        <w:t>implementieren</w:t>
+      </w:r>
+      <w:proofErr w:type="gramEnd"/>
+      <w:r>
+        <w:t xml:space="preserve">, </w:t>
+      </w:r>
+    </w:p>
+    <w:p/>
+    <w:p>
+      <w:r>
+        <w:t xml:space="preserve">Stellen Sie sich vor, Sie beraten die Europäische Kommission. </w:t>
+      </w:r>
+    </w:p>
+    <w:p/>
+    <w:p>
+      <w:r>
+        <w:t xml:space="preserve">Wenn Sie also sehr wenig Fälle haben, dann überschätzen Sie die Variabilität </w:t>
+      </w:r>
+      <w:r>
+        <w:t xml:space="preserve">durch größere Stichprobenfehler </w:t>
+      </w:r>
+      <w:r>
+        <w:t>in den Daten</w:t>
+      </w:r>
+      <w:r>
+        <w:t xml:space="preserve"> und unterschätzen Sie die Standardfehler.</w:t>
+      </w:r>
+    </w:p>
+    <w:p>
+      <w:r>
+        <w:t xml:space="preserve">Wenn Sie ausreichend große Fallzahlen haben, ist Ihre Punktschätzung wahrscheinlich </w:t>
+      </w:r>
+    </w:p>
+    <w:p/>
+    <w:p/>
+    <w:p/>
+    <w:p/>
+    <w:p/>
+    <w:p>
+      <w:r>
+        <w:t xml:space="preserve">Befragung: </w:t>
+      </w:r>
+    </w:p>
+    <w:p>
+      <w:proofErr w:type="spellStart"/>
+      <w:r>
+        <w:t>Mitlgliederbefragung</w:t>
+      </w:r>
+      <w:proofErr w:type="spellEnd"/>
+      <w:r>
+        <w:t xml:space="preserve"> 15 Wahlkreise </w:t>
+      </w:r>
+      <w:r>
+        <w:t xml:space="preserve"> </w:t>
+      </w:r>
+    </w:p>
+    <w:p>
+      <w:r>
+        <w:t>Wenn Sie BWL Studieren, stellen Sie sich vor, die haben Kundendaten aus 15 Filialen</w:t>
+      </w:r>
+    </w:p>
+    <w:p>
+      <w:r>
+        <w:t xml:space="preserve">Oder als </w:t>
+      </w:r>
+      <w:proofErr w:type="spellStart"/>
+      <w:r>
+        <w:t>Erziehungswissenschafler:in</w:t>
+      </w:r>
+      <w:proofErr w:type="spellEnd"/>
+      <w:r>
+        <w:t>: 15 Klassen in</w:t>
+      </w:r>
+    </w:p>
+    <w:p/>
+    <w:p>
+      <w:r>
+        <w:t xml:space="preserve">Wenn Sie </w:t>
+      </w:r>
+    </w:p>
+    <w:p/>
+    <w:p/>
+    <w:p/>
+    <w:p>
+      <w:r>
+        <w:t xml:space="preserve">Die Idee hinter der Mehrebenenregression ist, dass </w:t>
+      </w:r>
+    </w:p>
+    <w:p/>
+    <w:p>
+      <w:r>
+        <w:t xml:space="preserve">Nun werden Sie vielleicht sagen: Kein Problem, wir berücksichtigen diese unterschiedlichen Niveaus einfach, indem wir in der OLS Regression Dummy-Variablen für die Länder mit aufnehmen. </w:t>
+      </w:r>
+    </w:p>
+    <w:p/>
+    <w:p>
+      <w:r>
+        <w:t>Also mit der OLS habe Sie zwei Möglichkeiten:</w:t>
+      </w:r>
+    </w:p>
+    <w:p>
+      <w:r>
+        <w:t>Sie nehmen al</w:t>
+      </w:r>
+    </w:p>
+    <w:p/>
+    <w:p/>
+    <w:p/>
+    <w:p>
+      <w:r>
+        <w:t xml:space="preserve">Die Mehrebenenregression ist ein multivariates statistisches </w:t>
+      </w:r>
+      <w:r>
+        <w:t>Regressionsv</w:t>
+      </w:r>
+      <w:r>
+        <w:t>erfahren</w:t>
       </w:r>
       <w:r>
         <w:t xml:space="preserve">. </w:t>
       </w:r>
     </w:p>
-    <w:p/>
-    <w:p>
-      <w:r>
-        <w:t xml:space="preserve">Was heißt </w:t>
+    <w:p>
+      <w:r>
+        <w:t>E</w:t>
+      </w:r>
+      <w:r>
+        <w:t xml:space="preserve">s wird </w:t>
+      </w:r>
+      <w:r>
+        <w:t xml:space="preserve">also </w:t>
+      </w:r>
+      <w:r>
+        <w:t>geschätzt, wie eine abhängige Variable Y von einer oder mehreren unabhängigen Variablen X beeinflusst</w:t>
+      </w:r>
+      <w:r>
+        <w:t xml:space="preserve"> </w:t>
+      </w:r>
+      <w:r>
+        <w:t>wird.</w:t>
+      </w:r>
+      <w:r>
+        <w:t xml:space="preserve"> </w:t>
+      </w:r>
+    </w:p>
+    <w:p>
+      <w:r>
+        <w:t>Im einfachsten Fall</w:t>
+      </w:r>
+      <w:r>
+        <w:t>,</w:t>
+      </w:r>
+      <w:r>
+        <w:t xml:space="preserve"> sucht man dazu </w:t>
+      </w:r>
+      <w:r>
+        <w:t>diejenige</w:t>
+      </w:r>
+      <w:r>
+        <w:t xml:space="preserve"> Gerade</w:t>
+      </w:r>
+      <w:r>
+        <w:t>, die</w:t>
+      </w:r>
+      <w:r>
+        <w:t xml:space="preserve"> den Zusammenhang zwischen </w:t>
+      </w:r>
+      <w:r>
+        <w:t>X</w:t>
+      </w:r>
+      <w:r>
+        <w:t xml:space="preserve"> und </w:t>
+      </w:r>
+      <w:r>
+        <w:t xml:space="preserve">Y </w:t>
+      </w:r>
+      <w:r>
+        <w:t>am besten beschreibt</w:t>
+      </w:r>
+      <w:r>
+        <w:t>.</w:t>
+      </w:r>
+    </w:p>
+    <w:p>
+      <w:r>
+        <w:t>Schauen wir uns das mal an einem Beispiel an:</w:t>
+      </w:r>
+    </w:p>
+    <w:p>
+      <w:r>
+        <w:lastRenderedPageBreak/>
+        <w:t>[BILD PUNKTEWOLKE]</w:t>
+      </w:r>
+    </w:p>
+    <w:p>
+      <w:r>
+        <w:t xml:space="preserve">Wir sehen bereits an der Punkte Wolke, dass bei höheren Werten von X auch höhere Werte von Y beobachtet werden. </w:t>
+      </w:r>
+    </w:p>
+    <w:p>
+      <w:r>
+        <w:t>Dieser Zusammenhang kann durch die Regressionsgerade beschrieben werden:</w:t>
+      </w:r>
+    </w:p>
+    <w:p/>
+    <w:p>
+      <w:r>
+        <w:t>Diese</w:t>
+      </w:r>
+      <w:r>
+        <w:t xml:space="preserve"> klassische Regressionsgleichung, die das Modell der linearen OLS Regression beschreibt</w:t>
+      </w:r>
+      <w:r>
+        <w:t>, sollte Ihnen bekannt vorkommen:</w:t>
+      </w:r>
+    </w:p>
+    <w:p/>
+    <w:p>
+      <w:proofErr w:type="spellStart"/>
+      <w:r>
+        <w:t>Y~a+bx</w:t>
+      </w:r>
+      <w:proofErr w:type="spellEnd"/>
+      <w:r>
+        <w:t xml:space="preserve"> + e</w:t>
+      </w:r>
+    </w:p>
+    <w:p>
+      <w:r>
+        <w:t xml:space="preserve">Die Beobachteten werte Y, sollten </w:t>
+      </w:r>
+    </w:p>
+    <w:p/>
+    <w:p>
+      <w:r>
+        <w:t xml:space="preserve">Y </w:t>
+      </w:r>
+      <w:r>
+        <w:t xml:space="preserve">sind die </w:t>
+      </w:r>
+      <w:proofErr w:type="spellStart"/>
+      <w:r>
+        <w:t>Beobahtungswerte</w:t>
+      </w:r>
+      <w:proofErr w:type="spellEnd"/>
+      <w:r>
+        <w:t xml:space="preserve"> </w:t>
       </w:r>
       <w:proofErr w:type="gramStart"/>
       <w:r>
-        <w:t>das  politische</w:t>
+        <w:t>der abhängigen Variable</w:t>
       </w:r>
       <w:proofErr w:type="gramEnd"/>
       <w:r>
-        <w:t xml:space="preserve"> Vertrauen in den Ländern in Europa. </w:t>
-      </w:r>
-    </w:p>
-    <w:p/>
-    <w:p>
-      <w:r>
-        <w:t xml:space="preserve">Es geht um das Thema </w:t>
-      </w:r>
-      <w:r>
-        <w:t>Es geht um das Thema Politikverdrossenheit. Genauer: Es geht um die Frage, ob und wie Korruption das politische Vertrauen der Bürger in den Ländern Europas beeinflusst</w:t>
-      </w:r>
-      <w:r>
         <w:t xml:space="preserve"> </w:t>
       </w:r>
-      <w:r>
-        <w:t xml:space="preserve">Dazu greifen wir auf Umfragedaten des European </w:t>
+    </w:p>
+    <w:p>
+      <w:r>
+        <w:t xml:space="preserve">A ist die Konstante, </w:t>
       </w:r>
       <w:proofErr w:type="spellStart"/>
       <w:r>
-        <w:t>Social</w:t>
+        <w:t>auf englisch</w:t>
       </w:r>
       <w:proofErr w:type="spellEnd"/>
       <w:r>
-        <w:t xml:space="preserve"> Survey aus dem Jahr 2018 zurück. Hier wurden in 27 Ländern insgesamt 47.086 Personen zu einer Vielzahl an Themen befragt.</w:t>
-      </w:r>
-    </w:p>
-    <w:p>
-      <w:r>
-        <w:t xml:space="preserve">Außerdem nutzen wir für das Beispiel Daten von Transparency International. Details zum Beispiel </w:t>
-      </w:r>
-    </w:p>
-    <w:p/>
-    <w:p/>
-    <w:p>
-      <w:r>
-        <w:t>{00:07:26}</w:t>
-      </w:r>
-    </w:p>
-    <w:p>
-      <w:r>
-        <w:t xml:space="preserve">Vielleicht sagen Sie nun: das kann ich doch auch in einer normalen OLS Regression berücksichtigen? Da lautet die Antwort: Nein, besser nicht. An einem Beispiel möchte ich kurz zeigen, wie und warum die Mehrebenenregression im Vergleich zur normalen OLS Regression das bessere Modell ist, wenn ihre abhängige Variable von Kontextfaktoren beeinflusst wird. </w:t>
-      </w:r>
-    </w:p>
-    <w:p/>
-    <w:p/>
-    <w:p/>
-    <w:p>
-      <w:r>
-        <w:t xml:space="preserve">Stellen Sie sich vor, </w:t>
-      </w:r>
-      <w:r>
-        <w:t xml:space="preserve">sie beraten </w:t>
-      </w:r>
-      <w:r>
-        <w:t xml:space="preserve">eine NGO, die </w:t>
-      </w:r>
-      <w:r>
-        <w:t xml:space="preserve">sich für die Stabilität der Demokratie </w:t>
-      </w:r>
-      <w:r>
-        <w:t xml:space="preserve">ein Europa </w:t>
-      </w:r>
-      <w:r>
-        <w:t>einsetzt</w:t>
-      </w:r>
-      <w:r>
-        <w:t>.</w:t>
-      </w:r>
-    </w:p>
-    <w:p>
-      <w:r>
-        <w:t xml:space="preserve">Die NGO hat </w:t>
-      </w:r>
-      <w:r>
-        <w:t>5 Millionen Euro zur Verfügung</w:t>
-      </w:r>
-      <w:r>
-        <w:t>, die Sie möglichst an der richtigen Stelle einsetzen will.</w:t>
-      </w:r>
-      <w:r>
-        <w:t xml:space="preserve"> </w:t>
-      </w:r>
-    </w:p>
-    <w:p>
-      <w:r>
-        <w:t>Ihre Aufgabe ist es nun zu sagen,</w:t>
-      </w:r>
-      <w:r>
-        <w:t xml:space="preserve"> in welchem Land und in welches Programm das Geld fließen soll.</w:t>
-      </w:r>
-    </w:p>
-    <w:p/>
-    <w:p/>
-    <w:p/>
-    <w:p>
-      <w:r>
-        <w:lastRenderedPageBreak/>
-        <w:t>möchte wissen, wie das Poltische Vertrauen gestärkt werden kann.</w:t>
-      </w:r>
-    </w:p>
-    <w:p/>
-    <w:p/>
-    <w:p/>
-    <w:p/>
-    <w:p>
-      <w:r>
-        <w:t xml:space="preserve">Technisch ja, aber die Frage ist, wie sehr können sie den Ergebnissen trauen? </w:t>
-      </w:r>
-    </w:p>
-    <w:p/>
-    <w:p>
-      <w:r>
-        <w:t xml:space="preserve">Das können wir Das können wir uns </w:t>
-      </w:r>
-    </w:p>
-    <w:p>
-      <w:r>
-        <w:t xml:space="preserve">Fangen wir mit einem </w:t>
-      </w:r>
-      <w:r>
-        <w:t>Gedankenbeispiel</w:t>
-      </w:r>
-      <w:r>
-        <w:t xml:space="preserve"> an</w:t>
-      </w:r>
-      <w:r>
-        <w:t>:</w:t>
-      </w:r>
-    </w:p>
-    <w:p>
-      <w:r>
-        <w:t xml:space="preserve">ein Programm </w:t>
-      </w:r>
-      <w:proofErr w:type="gramStart"/>
-      <w:r>
-        <w:t>implementieren</w:t>
-      </w:r>
-      <w:proofErr w:type="gramEnd"/>
+        <w:t xml:space="preserve"> der </w:t>
+      </w:r>
+      <w:proofErr w:type="spellStart"/>
+      <w:r>
+        <w:t>Intercept</w:t>
+      </w:r>
+      <w:proofErr w:type="spellEnd"/>
+      <w:r>
+        <w:t>,</w:t>
+      </w:r>
+    </w:p>
+    <w:p>
+      <w:r>
+        <w:t xml:space="preserve">b ist der </w:t>
+      </w:r>
+      <w:proofErr w:type="spellStart"/>
+      <w:r>
+        <w:t>STeigungsparamter</w:t>
+      </w:r>
+      <w:proofErr w:type="spellEnd"/>
+      <w:r>
+        <w:t xml:space="preserve"> der Regressionsgerade, oder auch </w:t>
+      </w:r>
+      <w:proofErr w:type="spellStart"/>
+      <w:r>
+        <w:t>Slope</w:t>
+      </w:r>
+      <w:proofErr w:type="spellEnd"/>
       <w:r>
         <w:t xml:space="preserve">, </w:t>
       </w:r>
     </w:p>
-    <w:p/>
-    <w:p>
-      <w:r>
-        <w:t xml:space="preserve">Stellen Sie sich vor, Sie beraten die Europäische Kommission. </w:t>
-      </w:r>
-    </w:p>
-    <w:p/>
-    <w:p>
-      <w:r>
-        <w:t xml:space="preserve">Wenn Sie also sehr wenig Fälle haben, dann überschätzen Sie die Variabilität </w:t>
-      </w:r>
-      <w:r>
-        <w:t xml:space="preserve">durch größere Stichprobenfehler </w:t>
-      </w:r>
-      <w:r>
-        <w:t>in den Daten</w:t>
-      </w:r>
-      <w:r>
-        <w:t xml:space="preserve"> und unterschätzen Sie die Standardfehler.</w:t>
-      </w:r>
-    </w:p>
-    <w:p>
-      <w:r>
-        <w:t xml:space="preserve">Wenn Sie ausreichend große Fallzahlen haben, ist Ihre Punktschätzung wahrscheinlich </w:t>
-      </w:r>
-    </w:p>
-    <w:p/>
-    <w:p/>
-    <w:p/>
-    <w:p/>
-    <w:p/>
-    <w:p>
-      <w:r>
-        <w:t xml:space="preserve">Befragung: </w:t>
-      </w:r>
-    </w:p>
-    <w:p>
+    <w:p>
+      <w:r>
+        <w:t xml:space="preserve">X sind die Werte der unabhängigen </w:t>
+      </w:r>
       <w:proofErr w:type="spellStart"/>
       <w:r>
-        <w:t>Mitlgliederbefragung</w:t>
+        <w:t>Varib</w:t>
       </w:r>
       <w:proofErr w:type="spellEnd"/>
-      <w:r>
-        <w:t xml:space="preserve"> 15 Wahlkreise </w:t>
-      </w:r>
-      <w:r>
-        <w:t xml:space="preserve"> </w:t>
-      </w:r>
-    </w:p>
-    <w:p>
-      <w:r>
-        <w:t>Wenn Sie BWL Studieren, stellen Sie sich vor, die haben Kundendaten aus 15 Filialen</w:t>
-      </w:r>
-    </w:p>
-    <w:p>
-      <w:r>
-        <w:t xml:space="preserve">Oder als </w:t>
-      </w:r>
-      <w:proofErr w:type="spellStart"/>
-      <w:r>
-        <w:t>Erziehungswissenschafler:in</w:t>
-      </w:r>
-      <w:proofErr w:type="spellEnd"/>
-      <w:r>
-        <w:t>: 15 Klassen in</w:t>
-      </w:r>
-    </w:p>
-    <w:p/>
-    <w:p>
-      <w:r>
-        <w:t xml:space="preserve">Wenn Sie </w:t>
-      </w:r>
-    </w:p>
-    <w:p/>
-    <w:p/>
-    <w:p/>
-    <w:p>
-      <w:r>
-        <w:t xml:space="preserve">Die Idee hinter der Mehrebenenregression ist, dass </w:t>
-      </w:r>
-    </w:p>
-    <w:p/>
-    <w:p>
-      <w:r>
-        <w:lastRenderedPageBreak/>
-        <w:t xml:space="preserve">Nun werden Sie vielleicht sagen: Kein Problem, wir berücksichtigen diese unterschiedlichen Niveaus einfach, indem wir in der OLS Regression Dummy-Variablen für die Länder mit aufnehmen. </w:t>
-      </w:r>
-    </w:p>
-    <w:p/>
-    <w:p>
-      <w:r>
-        <w:t>Also mit der OLS habe Sie zwei Möglichkeiten:</w:t>
-      </w:r>
-    </w:p>
-    <w:p>
-      <w:r>
-        <w:t>Sie nehmen al</w:t>
-      </w:r>
-    </w:p>
-    <w:p/>
-    <w:p/>
-    <w:p/>
-    <w:p>
-      <w:r>
-        <w:t xml:space="preserve">Die Mehrebenenregression ist ein multivariates statistisches </w:t>
-      </w:r>
-      <w:r>
-        <w:t>Regressionsv</w:t>
-      </w:r>
-      <w:r>
-        <w:t>erfahren</w:t>
-      </w:r>
-      <w:r>
-        <w:t xml:space="preserve">. </w:t>
-      </w:r>
-    </w:p>
-    <w:p>
-      <w:r>
-        <w:t>E</w:t>
-      </w:r>
-      <w:r>
-        <w:t xml:space="preserve">s wird </w:t>
-      </w:r>
-      <w:r>
-        <w:t xml:space="preserve">also </w:t>
-      </w:r>
-      <w:r>
-        <w:t>geschätzt, wie eine abhängige Variable Y von einer oder mehreren unabhängigen Variablen X beeinflusst</w:t>
-      </w:r>
-      <w:r>
-        <w:t xml:space="preserve"> </w:t>
-      </w:r>
-      <w:r>
-        <w:t>wird.</w:t>
-      </w:r>
-      <w:r>
-        <w:t xml:space="preserve"> </w:t>
-      </w:r>
-    </w:p>
-    <w:p>
-      <w:r>
-        <w:t>Im einfachsten Fall</w:t>
-      </w:r>
-      <w:r>
-        <w:t>,</w:t>
-      </w:r>
-      <w:r>
-        <w:t xml:space="preserve"> sucht man dazu </w:t>
-      </w:r>
-      <w:r>
-        <w:t>diejenige</w:t>
-      </w:r>
-      <w:r>
-        <w:t xml:space="preserve"> Gerade</w:t>
-      </w:r>
-      <w:r>
-        <w:t>, die</w:t>
-      </w:r>
-      <w:r>
-        <w:t xml:space="preserve"> den Zusammenhang zwischen </w:t>
-      </w:r>
-      <w:r>
-        <w:t>X</w:t>
-      </w:r>
-      <w:r>
-        <w:t xml:space="preserve"> und </w:t>
-      </w:r>
-      <w:r>
-        <w:t xml:space="preserve">Y </w:t>
-      </w:r>
-      <w:r>
-        <w:t>am besten beschreibt</w:t>
-      </w:r>
-      <w:r>
-        <w:t>.</w:t>
-      </w:r>
-    </w:p>
-    <w:p>
-      <w:r>
-        <w:t>Schauen wir uns das mal an einem Beispiel an:</w:t>
-      </w:r>
-    </w:p>
-    <w:p>
-      <w:r>
-        <w:t>[BILD PUNKTEWOLKE]</w:t>
-      </w:r>
-    </w:p>
-    <w:p>
-      <w:r>
-        <w:t xml:space="preserve">Wir sehen bereits an der Punkte Wolke, dass bei höheren Werten von X auch höhere Werte von Y beobachtet werden. </w:t>
-      </w:r>
-    </w:p>
-    <w:p>
-      <w:r>
-        <w:t>Dieser Zusammenhang kann durch die Regressionsgerade beschrieben werden:</w:t>
-      </w:r>
-    </w:p>
-    <w:p/>
-    <w:p>
-      <w:r>
-        <w:t>Diese</w:t>
-      </w:r>
-      <w:r>
-        <w:t xml:space="preserve"> klassische Regressionsgleichung, die das Modell der linearen OLS Regression beschreibt</w:t>
-      </w:r>
-      <w:r>
-        <w:t>, sollte Ihnen bekannt vorkommen:</w:t>
-      </w:r>
-    </w:p>
-    <w:p/>
-    <w:p>
-      <w:proofErr w:type="spellStart"/>
-      <w:r>
-        <w:t>Y~a+bx</w:t>
-      </w:r>
-      <w:proofErr w:type="spellEnd"/>
-      <w:r>
-        <w:t xml:space="preserve"> + e</w:t>
-      </w:r>
-    </w:p>
-    <w:p>
-      <w:r>
-        <w:t xml:space="preserve">Die Beobachteten werte Y, sollten </w:t>
-      </w:r>
-    </w:p>
-    <w:p/>
-    <w:p>
-      <w:r>
-        <w:t xml:space="preserve">Y </w:t>
-      </w:r>
-      <w:r>
-        <w:t xml:space="preserve">sind die </w:t>
-      </w:r>
-      <w:proofErr w:type="spellStart"/>
-      <w:r>
-        <w:t>Beobahtungswerte</w:t>
-      </w:r>
-      <w:proofErr w:type="spellEnd"/>
-      <w:r>
-        <w:t xml:space="preserve"> </w:t>
-      </w:r>
-      <w:proofErr w:type="gramStart"/>
-      <w:r>
-        <w:t>der abhängigen Variable</w:t>
-      </w:r>
-      <w:proofErr w:type="gramEnd"/>
-      <w:r>
-        <w:t xml:space="preserve"> </w:t>
-      </w:r>
-    </w:p>
-    <w:p>
-      <w:r>
-        <w:t xml:space="preserve">A ist die Konstante, </w:t>
-      </w:r>
-      <w:proofErr w:type="spellStart"/>
-      <w:r>
-        <w:t>auf englisch</w:t>
-      </w:r>
-      <w:proofErr w:type="spellEnd"/>
-      <w:r>
-        <w:t xml:space="preserve"> der </w:t>
-      </w:r>
-      <w:proofErr w:type="spellStart"/>
-      <w:r>
-        <w:t>Intercept</w:t>
-      </w:r>
-      <w:proofErr w:type="spellEnd"/>
-      <w:r>
-        <w:t>,</w:t>
-      </w:r>
-    </w:p>
-    <w:p>
-      <w:r>
-        <w:t xml:space="preserve">b ist der </w:t>
-      </w:r>
-      <w:proofErr w:type="spellStart"/>
-      <w:r>
-        <w:t>STeigungsparamter</w:t>
-      </w:r>
-      <w:proofErr w:type="spellEnd"/>
-      <w:r>
-        <w:t xml:space="preserve"> der Regressionsgerade, oder auch </w:t>
-      </w:r>
-      <w:proofErr w:type="spellStart"/>
-      <w:r>
-        <w:t>Slope</w:t>
-      </w:r>
-      <w:proofErr w:type="spellEnd"/>
-      <w:r>
-        <w:t xml:space="preserve">, </w:t>
-      </w:r>
-    </w:p>
-    <w:p>
-      <w:r>
-        <w:t xml:space="preserve">X sind die Werte der unabhängigen </w:t>
-      </w:r>
-      <w:proofErr w:type="spellStart"/>
-      <w:r>
-        <w:t>Varib</w:t>
-      </w:r>
-      <w:proofErr w:type="spellEnd"/>
     </w:p>
     <w:p>
       <w:r>
@@ -1960,7 +2069,6 @@
     </w:p>
     <w:p>
       <w:r>
-        <w:lastRenderedPageBreak/>
         <w:t xml:space="preserve">Eine wichtige </w:t>
       </w:r>
       <w:proofErr w:type="gramStart"/>
@@ -2238,7 +2346,6 @@
         <w:rPr>
           <w:lang w:val="en-US"/>
         </w:rPr>
-        <w:lastRenderedPageBreak/>
         <w:t>Gellman, Andrew</w:t>
       </w:r>
       <w:r>
@@ -2360,19 +2467,7 @@
         <w:rPr>
           <w:lang w:val="en-US"/>
         </w:rPr>
-        <w:t>Dalton, Russell J.</w:t>
-      </w:r>
-      <w:r>
-        <w:rPr>
-          <w:lang w:val="en-US"/>
-        </w:rPr>
-        <w:t xml:space="preserve"> (2019):</w:t>
-      </w:r>
-      <w:r>
-        <w:rPr>
-          <w:lang w:val="en-US"/>
-        </w:rPr>
-        <w:t xml:space="preserve"> </w:t>
+        <w:t xml:space="preserve">Dalton, Russell J. (2019): </w:t>
       </w:r>
       <w:r>
         <w:rPr>
@@ -2399,13 +2494,7 @@
         <w:rPr>
           <w:lang w:val="en-US"/>
         </w:rPr>
-        <w:t xml:space="preserve"> Press</w:t>
-      </w:r>
-      <w:r>
-        <w:rPr>
-          <w:lang w:val="en-US"/>
-        </w:rPr>
-        <w:t>.</w:t>
+        <w:t xml:space="preserve"> Press.</w:t>
       </w:r>
     </w:p>
     <w:p>
@@ -2423,13 +2512,7 @@
         <w:rPr>
           <w:lang w:val="en-US"/>
         </w:rPr>
-        <w:t>van Ham, C</w:t>
-      </w:r>
-      <w:r>
-        <w:rPr>
-          <w:lang w:val="en-US"/>
-        </w:rPr>
-        <w:t>arol</w:t>
+        <w:t>van Ham, Carol</w:t>
       </w:r>
       <w:r>
         <w:rPr>
@@ -2565,10 +2648,7 @@
         <w:t xml:space="preserve">. </w:t>
       </w:r>
       <w:r>
-        <w:t>Oxford University Press.</w:t>
-      </w:r>
-      <w:r>
-        <w:t xml:space="preserve"> </w:t>
+        <w:t xml:space="preserve">Oxford University Press. </w:t>
       </w:r>
       <w:hyperlink r:id="rId15" w:history="1">
         <w:r>
@@ -2576,21 +2656,7 @@
             <w:rStyle w:val="Hyperlink"/>
             <w:lang w:val="en-US"/>
           </w:rPr>
-          <w:t>https://doi.org/10.1093/oso/9780198793717.001</w:t>
-        </w:r>
-        <w:r>
-          <w:rPr>
-            <w:rStyle w:val="Hyperlink"/>
-            <w:lang w:val="en-US"/>
-          </w:rPr>
-          <w:t>.</w:t>
-        </w:r>
-        <w:r>
-          <w:rPr>
-            <w:rStyle w:val="Hyperlink"/>
-            <w:lang w:val="en-US"/>
-          </w:rPr>
-          <w:t>0001</w:t>
+          <w:t>https://doi.org/10.1093/oso/9780198793717.001.0001</w:t>
         </w:r>
       </w:hyperlink>
       <w:r>
@@ -2620,16 +2686,7 @@
         <w:t xml:space="preserve"> </w:t>
       </w:r>
       <w:r>
-        <w:t>Kai</w:t>
-      </w:r>
-      <w:r>
-        <w:t xml:space="preserve"> (2002)</w:t>
-      </w:r>
-      <w:r>
-        <w:t>: Politikverdrossenheit. Bedeutung, Verwendung und empirische Relevanz eines politikwissenschaftlichen Begriffes. Wiesbaden: Westdeutscher Verlag</w:t>
-      </w:r>
-      <w:r>
-        <w:t xml:space="preserve">. Volltext: </w:t>
+        <w:t xml:space="preserve">Kai (2002): Politikverdrossenheit. Bedeutung, Verwendung und empirische Relevanz eines politikwissenschaftlichen Begriffes. Wiesbaden: Westdeutscher Verlag. Volltext: </w:t>
       </w:r>
       <w:hyperlink r:id="rId16" w:history="1">
         <w:r>
@@ -2653,6 +2710,7 @@
         <w:pStyle w:val="berschrift1"/>
       </w:pPr>
       <w:r>
+        <w:lastRenderedPageBreak/>
         <w:t>Lernzielabgleich</w:t>
       </w:r>
     </w:p>
@@ -2851,6 +2909,7 @@
     <w:p/>
     <w:p>
       <w:r>
+        <w:lastRenderedPageBreak/>
         <w:t xml:space="preserve">Immer wenn die übergeordnete Ebene für ausreichend große Varianz in den Daten sorgt, ist eine einfache Regression ungeeignet: Zum einen werden die Standardfehler unterschätzt. Außer korrekten Standardfehlern erlaubt es die Mehrebenenregression, </w:t>
       </w:r>
     </w:p>
@@ -2911,7 +2970,6 @@
     </w:p>
     <w:p>
       <w:r>
-        <w:lastRenderedPageBreak/>
         <w:t xml:space="preserve">Dazu greifen wir auf Umfragedaten des European </w:t>
       </w:r>
       <w:proofErr w:type="spellStart"/>
@@ -3742,7 +3800,7 @@
   <w:abstractNum w:abstractNumId="6" w15:restartNumberingAfterBreak="0">
     <w:nsid w:val="43AF4074"/>
     <w:multiLevelType w:val="multilevel"/>
-    <w:tmpl w:val="22B03BB4"/>
+    <w:tmpl w:val="BA6C73A8"/>
     <w:lvl w:ilvl="0">
       <w:start w:val="1"/>
       <w:numFmt w:val="decimal"/>
@@ -4636,30 +4694,19 @@
   </w:style>
   <w:style w:type="paragraph" w:styleId="berschrift2">
     <w:name w:val="heading 2"/>
-    <w:basedOn w:val="Standard"/>
+    <w:basedOn w:val="berschrift1"/>
     <w:next w:val="Standard"/>
     <w:link w:val="berschrift2Zchn"/>
     <w:uiPriority w:val="9"/>
-    <w:semiHidden/>
     <w:unhideWhenUsed/>
     <w:qFormat/>
-    <w:rsid w:val="00873465"/>
+    <w:rsid w:val="0018131D"/>
     <w:pPr>
-      <w:keepNext/>
-      <w:keepLines/>
       <w:numPr>
         <w:ilvl w:val="1"/>
-        <w:numId w:val="1"/>
       </w:numPr>
-      <w:spacing w:before="40" w:after="0"/>
       <w:outlineLvl w:val="1"/>
     </w:pPr>
-    <w:rPr>
-      <w:rFonts w:asciiTheme="majorHAnsi" w:eastAsiaTheme="majorEastAsia" w:hAnsiTheme="majorHAnsi" w:cstheme="majorBidi"/>
-      <w:color w:val="2F5496" w:themeColor="accent1" w:themeShade="BF"/>
-      <w:sz w:val="26"/>
-      <w:szCs w:val="26"/>
-    </w:rPr>
   </w:style>
   <w:style w:type="paragraph" w:styleId="berschrift3">
     <w:name w:val="heading 3"/>
@@ -4851,6 +4898,7 @@
   <w:style w:type="character" w:default="1" w:styleId="Absatz-Standardschriftart">
     <w:name w:val="Default Paragraph Font"/>
     <w:uiPriority w:val="1"/>
+    <w:semiHidden/>
     <w:unhideWhenUsed/>
   </w:style>
   <w:style w:type="table" w:default="1" w:styleId="NormaleTabelle">
@@ -4927,13 +4975,13 @@
     <w:basedOn w:val="Absatz-Standardschriftart"/>
     <w:link w:val="berschrift2"/>
     <w:uiPriority w:val="9"/>
-    <w:semiHidden/>
-    <w:rsid w:val="00873465"/>
+    <w:rsid w:val="0018131D"/>
     <w:rPr>
-      <w:rFonts w:asciiTheme="majorHAnsi" w:eastAsiaTheme="majorEastAsia" w:hAnsiTheme="majorHAnsi" w:cstheme="majorBidi"/>
-      <w:color w:val="2F5496" w:themeColor="accent1" w:themeShade="BF"/>
-      <w:sz w:val="26"/>
-      <w:szCs w:val="26"/>
+      <w:rFonts w:ascii="Arial" w:eastAsiaTheme="majorEastAsia" w:hAnsi="Arial" w:cs="Arial"/>
+      <w:color w:val="000000" w:themeColor="text1"/>
+      <w:sz w:val="24"/>
+      <w:szCs w:val="32"/>
+      <w:shd w:val="clear" w:color="auto" w:fill="D9D9D9" w:themeFill="background1" w:themeFillShade="D9"/>
     </w:rPr>
   </w:style>
   <w:style w:type="character" w:customStyle="1" w:styleId="berschrift3Zchn">

</xml_diff>